<commit_message>
Opdatering af Sam. Aftale
</commit_message>
<xml_diff>
--- a/Filer/Opstartsfasen/Samarbejdsaftale.docx
+++ b/Filer/Opstartsfasen/Samarbejdsaftale.docx
@@ -62,1135 +62,1266 @@
           <w:szCs w:val="36"/>
           <w:lang w:eastAsia="da-DK"/>
         </w:rPr>
-        <w:t>. semester</w:t>
+        <w:t xml:space="preserve">. semester </w:t>
+      </w:r>
+      <w:r>
+        <w:rPr>
+          <w:rFonts w:ascii="Arial" w:eastAsia="Times New Roman" w:hAnsi="Arial" w:cs="Arial"/>
+          <w:b/>
+          <w:bCs/>
+          <w:color w:val="000000"/>
+          <w:sz w:val="36"/>
+          <w:szCs w:val="36"/>
+          <w:lang w:eastAsia="da-DK"/>
+        </w:rPr>
+        <w:t>Software</w:t>
+      </w:r>
+      <w:r>
+        <w:rPr>
+          <w:rFonts w:ascii="Arial" w:eastAsia="Times New Roman" w:hAnsi="Arial" w:cs="Arial"/>
+          <w:b/>
+          <w:bCs/>
+          <w:color w:val="000000"/>
+          <w:sz w:val="36"/>
+          <w:szCs w:val="36"/>
+          <w:lang w:eastAsia="da-DK"/>
+        </w:rPr>
+        <w:t xml:space="preserve"> Gr. *</w:t>
+      </w:r>
+      <w:r>
+        <w:rPr>
+          <w:rFonts w:ascii="Arial" w:eastAsia="Times New Roman" w:hAnsi="Arial" w:cs="Arial"/>
+          <w:b/>
+          <w:bCs/>
+          <w:color w:val="000000"/>
+          <w:sz w:val="36"/>
+          <w:szCs w:val="36"/>
+          <w:lang w:eastAsia="da-DK"/>
+        </w:rPr>
+        <w:t>2</w:t>
+      </w:r>
+      <w:r>
+        <w:rPr>
+          <w:rFonts w:ascii="Arial" w:eastAsia="Times New Roman" w:hAnsi="Arial" w:cs="Arial"/>
+          <w:b/>
+          <w:bCs/>
+          <w:color w:val="000000"/>
+          <w:sz w:val="36"/>
+          <w:szCs w:val="36"/>
+          <w:lang w:eastAsia="da-DK"/>
+        </w:rPr>
+        <w:t>*</w:t>
+      </w:r>
+    </w:p>
+    <w:p>
+      <w:pPr>
+        <w:spacing w:after="0" w:line="240" w:lineRule="auto"/>
+        <w:rPr>
+          <w:rFonts w:ascii="Times New Roman" w:eastAsia="Times New Roman" w:hAnsi="Times New Roman" w:cs="Times New Roman"/>
+          <w:sz w:val="24"/>
+          <w:szCs w:val="24"/>
+          <w:lang w:eastAsia="da-DK"/>
+        </w:rPr>
+      </w:pPr>
+    </w:p>
+    <w:p>
+      <w:pPr>
+        <w:spacing w:after="0" w:line="276" w:lineRule="auto"/>
+        <w:jc w:val="both"/>
+        <w:rPr>
+          <w:rFonts w:ascii="Arial" w:eastAsia="Times New Roman" w:hAnsi="Arial" w:cs="Arial"/>
+          <w:color w:val="000000"/>
+          <w:sz w:val="24"/>
+          <w:szCs w:val="24"/>
+          <w:lang w:eastAsia="da-DK"/>
+        </w:rPr>
+      </w:pPr>
+      <w:r>
+        <w:rPr>
+          <w:rFonts w:ascii="Arial" w:eastAsia="Times New Roman" w:hAnsi="Arial" w:cs="Arial"/>
+          <w:color w:val="000000"/>
+          <w:sz w:val="24"/>
+          <w:szCs w:val="24"/>
+          <w:lang w:eastAsia="da-DK"/>
+        </w:rPr>
+        <w:t>Denne aftale er til, for at gøre gruppearbejdet effektivt og undgå misforståelser internt i gruppen.</w:t>
+      </w:r>
+    </w:p>
+    <w:p>
+      <w:pPr>
+        <w:spacing w:after="0" w:line="276" w:lineRule="auto"/>
+        <w:jc w:val="both"/>
+        <w:rPr>
+          <w:rFonts w:ascii="Arial" w:eastAsia="Times New Roman" w:hAnsi="Arial" w:cs="Arial"/>
+          <w:color w:val="000000"/>
+          <w:sz w:val="24"/>
+          <w:szCs w:val="24"/>
+          <w:lang w:eastAsia="da-DK"/>
+        </w:rPr>
+      </w:pPr>
+    </w:p>
+    <w:p>
+      <w:pPr>
+        <w:spacing w:after="0" w:line="276" w:lineRule="auto"/>
+        <w:jc w:val="both"/>
+        <w:rPr>
+          <w:rFonts w:ascii="Times New Roman" w:eastAsia="Times New Roman" w:hAnsi="Times New Roman" w:cs="Times New Roman"/>
+          <w:sz w:val="24"/>
+          <w:szCs w:val="24"/>
+          <w:lang w:eastAsia="da-DK"/>
+        </w:rPr>
+      </w:pPr>
+      <w:r>
+        <w:rPr>
+          <w:rFonts w:ascii="Arial" w:eastAsia="Times New Roman" w:hAnsi="Arial" w:cs="Arial"/>
+          <w:color w:val="000000"/>
+          <w:sz w:val="24"/>
+          <w:szCs w:val="24"/>
+          <w:lang w:eastAsia="da-DK"/>
+        </w:rPr>
+        <w:t>Udgave 1.</w:t>
+      </w:r>
+      <w:r>
+        <w:rPr>
+          <w:rFonts w:ascii="Arial" w:eastAsia="Times New Roman" w:hAnsi="Arial" w:cs="Arial"/>
+          <w:color w:val="000000"/>
+          <w:sz w:val="24"/>
+          <w:szCs w:val="24"/>
+          <w:lang w:eastAsia="da-DK"/>
+        </w:rPr>
+        <w:t>2</w:t>
+      </w:r>
+    </w:p>
+    <w:p>
+      <w:pPr>
+        <w:spacing w:after="0" w:line="276" w:lineRule="auto"/>
+        <w:jc w:val="both"/>
+        <w:rPr>
+          <w:rFonts w:ascii="Times New Roman" w:eastAsia="Times New Roman" w:hAnsi="Times New Roman" w:cs="Times New Roman"/>
+          <w:sz w:val="24"/>
+          <w:szCs w:val="24"/>
+          <w:lang w:eastAsia="da-DK"/>
+        </w:rPr>
+      </w:pPr>
+    </w:p>
+    <w:p>
+      <w:pPr>
+        <w:spacing w:after="0" w:line="276" w:lineRule="auto"/>
+        <w:jc w:val="both"/>
+        <w:rPr>
+          <w:rFonts w:ascii="Times New Roman" w:eastAsia="Times New Roman" w:hAnsi="Times New Roman" w:cs="Times New Roman"/>
+          <w:sz w:val="24"/>
+          <w:szCs w:val="24"/>
+          <w:lang w:eastAsia="da-DK"/>
+        </w:rPr>
+      </w:pPr>
+      <w:r>
+        <w:rPr>
+          <w:rFonts w:ascii="Arial" w:eastAsia="Times New Roman" w:hAnsi="Arial" w:cs="Arial"/>
+          <w:b/>
+          <w:bCs/>
+          <w:color w:val="000000"/>
+          <w:sz w:val="24"/>
+          <w:szCs w:val="24"/>
+          <w:lang w:eastAsia="da-DK"/>
+        </w:rPr>
+        <w:t xml:space="preserve">Deltager i gruppen: </w:t>
+      </w:r>
+      <w:r>
+        <w:rPr>
+          <w:rFonts w:ascii="Arial" w:eastAsia="Times New Roman" w:hAnsi="Arial" w:cs="Arial"/>
+          <w:b/>
+          <w:bCs/>
+          <w:color w:val="000000"/>
+          <w:sz w:val="24"/>
+          <w:szCs w:val="24"/>
+          <w:lang w:eastAsia="da-DK"/>
+        </w:rPr>
+        <w:tab/>
+      </w:r>
+      <w:r>
+        <w:rPr>
+          <w:rFonts w:ascii="Arial" w:eastAsia="Times New Roman" w:hAnsi="Arial" w:cs="Arial"/>
+          <w:b/>
+          <w:bCs/>
+          <w:color w:val="000000"/>
+          <w:sz w:val="24"/>
+          <w:szCs w:val="24"/>
+          <w:lang w:eastAsia="da-DK"/>
+        </w:rPr>
+        <w:tab/>
+      </w:r>
+      <w:proofErr w:type="spellStart"/>
+      <w:r>
+        <w:rPr>
+          <w:rFonts w:ascii="Arial" w:eastAsia="Times New Roman" w:hAnsi="Arial" w:cs="Arial"/>
+          <w:b/>
+          <w:bCs/>
+          <w:color w:val="000000"/>
+          <w:sz w:val="24"/>
+          <w:szCs w:val="24"/>
+          <w:lang w:eastAsia="da-DK"/>
+        </w:rPr>
+        <w:t>Email</w:t>
+      </w:r>
+      <w:proofErr w:type="spellEnd"/>
+      <w:r>
+        <w:rPr>
+          <w:rFonts w:ascii="Arial" w:eastAsia="Times New Roman" w:hAnsi="Arial" w:cs="Arial"/>
+          <w:b/>
+          <w:bCs/>
+          <w:color w:val="000000"/>
+          <w:sz w:val="24"/>
+          <w:szCs w:val="24"/>
+          <w:lang w:eastAsia="da-DK"/>
+        </w:rPr>
+        <w:t>:</w:t>
+      </w:r>
+      <w:r>
+        <w:rPr>
+          <w:rFonts w:ascii="Arial" w:eastAsia="Times New Roman" w:hAnsi="Arial" w:cs="Arial"/>
+          <w:b/>
+          <w:bCs/>
+          <w:color w:val="000000"/>
+          <w:sz w:val="24"/>
+          <w:szCs w:val="24"/>
+          <w:lang w:eastAsia="da-DK"/>
+        </w:rPr>
+        <w:tab/>
+      </w:r>
+      <w:r>
+        <w:rPr>
+          <w:rFonts w:ascii="Arial" w:eastAsia="Times New Roman" w:hAnsi="Arial" w:cs="Arial"/>
+          <w:b/>
+          <w:bCs/>
+          <w:color w:val="000000"/>
+          <w:sz w:val="24"/>
+          <w:szCs w:val="24"/>
+          <w:lang w:eastAsia="da-DK"/>
+        </w:rPr>
+        <w:tab/>
+      </w:r>
+    </w:p>
+    <w:p>
+      <w:pPr>
+        <w:spacing w:after="0" w:line="276" w:lineRule="auto"/>
+        <w:jc w:val="both"/>
+        <w:rPr>
+          <w:rFonts w:ascii="Times New Roman" w:eastAsia="Times New Roman" w:hAnsi="Times New Roman" w:cs="Times New Roman"/>
+          <w:sz w:val="24"/>
+          <w:szCs w:val="24"/>
+          <w:lang w:val="de-DE" w:eastAsia="da-DK"/>
+        </w:rPr>
+      </w:pPr>
+      <w:proofErr w:type="spellStart"/>
+      <w:r>
+        <w:rPr>
+          <w:rFonts w:ascii="Arial" w:eastAsia="Times New Roman" w:hAnsi="Arial" w:cs="Arial"/>
+          <w:color w:val="000000"/>
+          <w:sz w:val="24"/>
+          <w:szCs w:val="24"/>
+          <w:lang w:val="de-DE" w:eastAsia="da-DK"/>
+        </w:rPr>
+        <w:t>Teis</w:t>
+      </w:r>
+      <w:proofErr w:type="spellEnd"/>
+      <w:r>
+        <w:rPr>
+          <w:rFonts w:ascii="Arial" w:eastAsia="Times New Roman" w:hAnsi="Arial" w:cs="Arial"/>
+          <w:color w:val="000000"/>
+          <w:sz w:val="24"/>
+          <w:szCs w:val="24"/>
+          <w:lang w:val="de-DE" w:eastAsia="da-DK"/>
+        </w:rPr>
+        <w:t xml:space="preserve"> </w:t>
+      </w:r>
+      <w:proofErr w:type="spellStart"/>
+      <w:r>
+        <w:rPr>
+          <w:rFonts w:ascii="Arial" w:eastAsia="Times New Roman" w:hAnsi="Arial" w:cs="Arial"/>
+          <w:color w:val="000000"/>
+          <w:sz w:val="24"/>
+          <w:szCs w:val="24"/>
+          <w:lang w:val="de-DE" w:eastAsia="da-DK"/>
+        </w:rPr>
+        <w:t>Aalbæk</w:t>
+      </w:r>
+      <w:proofErr w:type="spellEnd"/>
+      <w:r>
+        <w:rPr>
+          <w:rFonts w:ascii="Arial" w:eastAsia="Times New Roman" w:hAnsi="Arial" w:cs="Arial"/>
+          <w:color w:val="000000"/>
+          <w:sz w:val="24"/>
+          <w:szCs w:val="24"/>
+          <w:lang w:val="de-DE" w:eastAsia="da-DK"/>
+        </w:rPr>
+        <w:t>-Nielsen</w:t>
+      </w:r>
+      <w:r>
+        <w:rPr>
+          <w:rFonts w:ascii="Arial" w:eastAsia="Times New Roman" w:hAnsi="Arial" w:cs="Arial"/>
+          <w:color w:val="000000"/>
+          <w:sz w:val="24"/>
+          <w:szCs w:val="24"/>
+          <w:lang w:val="de-DE" w:eastAsia="da-DK"/>
+        </w:rPr>
+        <w:t xml:space="preserve"> </w:t>
+      </w:r>
+      <w:r>
+        <w:rPr>
+          <w:rFonts w:ascii="Arial" w:eastAsia="Times New Roman" w:hAnsi="Arial" w:cs="Arial"/>
+          <w:color w:val="000000"/>
+          <w:sz w:val="24"/>
+          <w:szCs w:val="24"/>
+          <w:lang w:val="de-DE" w:eastAsia="da-DK"/>
+        </w:rPr>
+        <w:tab/>
+      </w:r>
+      <w:r>
+        <w:rPr>
+          <w:rFonts w:ascii="Arial" w:eastAsia="Times New Roman" w:hAnsi="Arial" w:cs="Arial"/>
+          <w:color w:val="000000"/>
+          <w:sz w:val="24"/>
+          <w:szCs w:val="24"/>
+          <w:lang w:val="de-DE" w:eastAsia="da-DK"/>
+        </w:rPr>
+        <w:tab/>
+      </w:r>
+      <w:r>
+        <w:rPr>
+          <w:rFonts w:ascii="Arial" w:eastAsia="Times New Roman" w:hAnsi="Arial" w:cs="Arial"/>
+          <w:color w:val="000000"/>
+          <w:sz w:val="24"/>
+          <w:szCs w:val="24"/>
+          <w:lang w:val="de-DE" w:eastAsia="da-DK"/>
+        </w:rPr>
+        <w:t>teaal17</w:t>
+      </w:r>
+      <w:r>
+        <w:rPr>
+          <w:rFonts w:ascii="Arial" w:eastAsia="Times New Roman" w:hAnsi="Arial" w:cs="Arial"/>
+          <w:color w:val="000000"/>
+          <w:sz w:val="24"/>
+          <w:szCs w:val="24"/>
+          <w:lang w:val="de-DE" w:eastAsia="da-DK"/>
+        </w:rPr>
+        <w:tab/>
+      </w:r>
+      <w:r>
+        <w:rPr>
+          <w:rFonts w:ascii="Arial" w:eastAsia="Times New Roman" w:hAnsi="Arial" w:cs="Arial"/>
+          <w:color w:val="000000"/>
+          <w:sz w:val="24"/>
+          <w:szCs w:val="24"/>
+          <w:lang w:val="de-DE" w:eastAsia="da-DK"/>
+        </w:rPr>
+        <w:tab/>
+      </w:r>
+    </w:p>
+    <w:p>
+      <w:pPr>
+        <w:spacing w:after="0" w:line="276" w:lineRule="auto"/>
+        <w:jc w:val="both"/>
+        <w:rPr>
+          <w:rFonts w:ascii="Arial" w:eastAsia="Times New Roman" w:hAnsi="Arial" w:cs="Arial"/>
+          <w:color w:val="000000" w:themeColor="text1"/>
+          <w:sz w:val="24"/>
+          <w:szCs w:val="24"/>
+          <w:lang w:val="de-DE" w:eastAsia="da-DK"/>
+        </w:rPr>
+      </w:pPr>
+      <w:r>
+        <w:rPr>
+          <w:rFonts w:ascii="Arial" w:eastAsia="Times New Roman" w:hAnsi="Arial" w:cs="Arial"/>
+          <w:color w:val="000000"/>
+          <w:sz w:val="24"/>
+          <w:szCs w:val="24"/>
+          <w:lang w:val="de-DE" w:eastAsia="da-DK"/>
+        </w:rPr>
+        <w:t>Laust Christensen</w:t>
+      </w:r>
+      <w:r>
+        <w:rPr>
+          <w:rFonts w:ascii="Arial" w:eastAsia="Times New Roman" w:hAnsi="Arial" w:cs="Arial"/>
+          <w:color w:val="000000"/>
+          <w:sz w:val="24"/>
+          <w:szCs w:val="24"/>
+          <w:lang w:val="de-DE" w:eastAsia="da-DK"/>
+        </w:rPr>
+        <w:tab/>
+      </w:r>
+      <w:r>
+        <w:rPr>
+          <w:rFonts w:ascii="Arial" w:eastAsia="Times New Roman" w:hAnsi="Arial" w:cs="Arial"/>
+          <w:color w:val="000000"/>
+          <w:sz w:val="24"/>
+          <w:szCs w:val="24"/>
+          <w:lang w:val="de-DE" w:eastAsia="da-DK"/>
+        </w:rPr>
+        <w:tab/>
+      </w:r>
+      <w:r>
+        <w:rPr>
+          <w:rFonts w:ascii="Arial" w:eastAsia="Times New Roman" w:hAnsi="Arial" w:cs="Arial"/>
+          <w:color w:val="000000"/>
+          <w:sz w:val="24"/>
+          <w:szCs w:val="24"/>
+          <w:lang w:val="de-DE" w:eastAsia="da-DK"/>
+        </w:rPr>
+        <w:t>lauch19</w:t>
+      </w:r>
+      <w:r>
+        <w:rPr>
+          <w:rFonts w:ascii="Arial" w:eastAsia="Times New Roman" w:hAnsi="Arial" w:cs="Arial"/>
+          <w:color w:val="000000"/>
+          <w:sz w:val="24"/>
+          <w:szCs w:val="24"/>
+          <w:lang w:val="de-DE" w:eastAsia="da-DK"/>
+        </w:rPr>
+        <w:t xml:space="preserve"> </w:t>
+      </w:r>
+      <w:r>
+        <w:rPr>
+          <w:rFonts w:ascii="Arial" w:eastAsia="Times New Roman" w:hAnsi="Arial" w:cs="Arial"/>
+          <w:color w:val="000000"/>
+          <w:sz w:val="24"/>
+          <w:szCs w:val="24"/>
+          <w:lang w:val="de-DE" w:eastAsia="da-DK"/>
+        </w:rPr>
+        <w:tab/>
+      </w:r>
+      <w:r>
+        <w:rPr>
+          <w:rFonts w:ascii="Arial" w:eastAsia="Times New Roman" w:hAnsi="Arial" w:cs="Arial"/>
+          <w:color w:val="000000"/>
+          <w:sz w:val="24"/>
+          <w:szCs w:val="24"/>
+          <w:lang w:val="de-DE" w:eastAsia="da-DK"/>
+        </w:rPr>
+        <w:tab/>
+      </w:r>
+    </w:p>
+    <w:p>
+      <w:pPr>
+        <w:spacing w:after="0" w:line="276" w:lineRule="auto"/>
+        <w:jc w:val="both"/>
+        <w:rPr>
+          <w:rFonts w:ascii="Arial" w:eastAsia="Times New Roman" w:hAnsi="Arial" w:cs="Arial"/>
+          <w:color w:val="000000" w:themeColor="text1"/>
+          <w:sz w:val="24"/>
+          <w:szCs w:val="24"/>
+          <w:lang w:val="de-DE" w:eastAsia="da-DK"/>
+        </w:rPr>
+      </w:pPr>
+      <w:r>
+        <w:rPr>
+          <w:rFonts w:ascii="Arial" w:eastAsia="Times New Roman" w:hAnsi="Arial" w:cs="Arial"/>
+          <w:color w:val="000000"/>
+          <w:sz w:val="24"/>
+          <w:szCs w:val="24"/>
+          <w:lang w:val="de-DE" w:eastAsia="da-DK"/>
+        </w:rPr>
+        <w:t>Nichlas Boraso</w:t>
+      </w:r>
+      <w:r>
+        <w:rPr>
+          <w:rFonts w:ascii="Arial" w:eastAsia="Times New Roman" w:hAnsi="Arial" w:cs="Arial"/>
+          <w:color w:val="000000"/>
+          <w:sz w:val="24"/>
+          <w:szCs w:val="24"/>
+          <w:lang w:val="de-DE" w:eastAsia="da-DK"/>
+        </w:rPr>
+        <w:tab/>
+      </w:r>
+      <w:r>
+        <w:rPr>
+          <w:rFonts w:ascii="Arial" w:eastAsia="Times New Roman" w:hAnsi="Arial" w:cs="Arial"/>
+          <w:color w:val="000000"/>
+          <w:sz w:val="24"/>
+          <w:szCs w:val="24"/>
+          <w:lang w:val="de-DE" w:eastAsia="da-DK"/>
+        </w:rPr>
+        <w:tab/>
+      </w:r>
+      <w:r>
+        <w:rPr>
+          <w:rFonts w:ascii="Arial" w:eastAsia="Times New Roman" w:hAnsi="Arial" w:cs="Arial"/>
+          <w:color w:val="000000"/>
+          <w:sz w:val="24"/>
+          <w:szCs w:val="24"/>
+          <w:lang w:val="de-DE" w:eastAsia="da-DK"/>
+        </w:rPr>
+        <w:t>nibor19</w:t>
+      </w:r>
+      <w:r>
+        <w:rPr>
+          <w:rFonts w:ascii="Arial" w:eastAsia="Times New Roman" w:hAnsi="Arial" w:cs="Arial"/>
+          <w:color w:val="000000"/>
+          <w:sz w:val="24"/>
+          <w:szCs w:val="24"/>
+          <w:lang w:val="de-DE" w:eastAsia="da-DK"/>
+        </w:rPr>
+        <w:tab/>
+      </w:r>
+      <w:r>
+        <w:rPr>
+          <w:rFonts w:ascii="Arial" w:eastAsia="Times New Roman" w:hAnsi="Arial" w:cs="Arial"/>
+          <w:color w:val="000000"/>
+          <w:sz w:val="24"/>
+          <w:szCs w:val="24"/>
+          <w:lang w:val="de-DE" w:eastAsia="da-DK"/>
+        </w:rPr>
+        <w:tab/>
+      </w:r>
+      <w:r>
+        <w:rPr>
+          <w:rFonts w:ascii="Arial" w:eastAsia="Times New Roman" w:hAnsi="Arial" w:cs="Arial"/>
+          <w:color w:val="000000"/>
+          <w:sz w:val="24"/>
+          <w:szCs w:val="24"/>
+          <w:lang w:val="de-DE" w:eastAsia="da-DK"/>
+        </w:rPr>
+        <w:tab/>
+      </w:r>
+    </w:p>
+    <w:p>
+      <w:pPr>
+        <w:spacing w:after="0" w:line="276" w:lineRule="auto"/>
+        <w:jc w:val="both"/>
+        <w:rPr>
+          <w:rFonts w:ascii="Arial" w:eastAsia="Times New Roman" w:hAnsi="Arial" w:cs="Arial"/>
+          <w:color w:val="000000" w:themeColor="text1"/>
+          <w:sz w:val="24"/>
+          <w:szCs w:val="24"/>
+          <w:lang w:val="de-DE" w:eastAsia="da-DK"/>
+        </w:rPr>
+      </w:pPr>
+      <w:r>
+        <w:rPr>
+          <w:rFonts w:ascii="Arial" w:eastAsia="Times New Roman" w:hAnsi="Arial" w:cs="Arial"/>
+          <w:color w:val="000000"/>
+          <w:sz w:val="24"/>
+          <w:szCs w:val="24"/>
+          <w:lang w:val="de-DE" w:eastAsia="da-DK"/>
+        </w:rPr>
+        <w:t>Lise Olsen</w:t>
+      </w:r>
+      <w:r>
+        <w:rPr>
+          <w:rFonts w:ascii="Arial" w:eastAsia="Times New Roman" w:hAnsi="Arial" w:cs="Arial"/>
+          <w:color w:val="000000"/>
+          <w:sz w:val="24"/>
+          <w:szCs w:val="24"/>
+          <w:lang w:val="de-DE" w:eastAsia="da-DK"/>
+        </w:rPr>
+        <w:tab/>
+      </w:r>
+      <w:r>
+        <w:rPr>
+          <w:rFonts w:ascii="Arial" w:eastAsia="Times New Roman" w:hAnsi="Arial" w:cs="Arial"/>
+          <w:color w:val="000000"/>
+          <w:sz w:val="24"/>
+          <w:szCs w:val="24"/>
+          <w:lang w:val="de-DE" w:eastAsia="da-DK"/>
+        </w:rPr>
+        <w:tab/>
+      </w:r>
+      <w:r>
+        <w:rPr>
+          <w:rFonts w:ascii="Arial" w:eastAsia="Times New Roman" w:hAnsi="Arial" w:cs="Arial"/>
+          <w:color w:val="000000"/>
+          <w:sz w:val="24"/>
+          <w:szCs w:val="24"/>
+          <w:lang w:val="de-DE" w:eastAsia="da-DK"/>
+        </w:rPr>
+        <w:tab/>
+        <w:t>liols19</w:t>
+      </w:r>
+      <w:r>
+        <w:rPr>
+          <w:rFonts w:ascii="Arial" w:eastAsia="Times New Roman" w:hAnsi="Arial" w:cs="Arial"/>
+          <w:color w:val="000000"/>
+          <w:sz w:val="24"/>
+          <w:szCs w:val="24"/>
+          <w:lang w:val="de-DE" w:eastAsia="da-DK"/>
+        </w:rPr>
+        <w:t xml:space="preserve"> </w:t>
+      </w:r>
+      <w:r>
+        <w:rPr>
+          <w:rFonts w:ascii="Arial" w:eastAsia="Times New Roman" w:hAnsi="Arial" w:cs="Arial"/>
+          <w:color w:val="000000"/>
+          <w:sz w:val="24"/>
+          <w:szCs w:val="24"/>
+          <w:lang w:val="de-DE" w:eastAsia="da-DK"/>
+        </w:rPr>
+        <w:tab/>
+      </w:r>
+      <w:r>
+        <w:rPr>
+          <w:rFonts w:ascii="Arial" w:eastAsia="Times New Roman" w:hAnsi="Arial" w:cs="Arial"/>
+          <w:color w:val="000000"/>
+          <w:sz w:val="24"/>
+          <w:szCs w:val="24"/>
+          <w:lang w:val="de-DE" w:eastAsia="da-DK"/>
+        </w:rPr>
+        <w:tab/>
+      </w:r>
+    </w:p>
+    <w:p>
+      <w:pPr>
+        <w:spacing w:after="0" w:line="276" w:lineRule="auto"/>
+        <w:jc w:val="both"/>
+        <w:rPr>
+          <w:rFonts w:ascii="Arial" w:eastAsia="Times New Roman" w:hAnsi="Arial" w:cs="Arial"/>
+          <w:color w:val="000000" w:themeColor="text1"/>
+          <w:sz w:val="24"/>
+          <w:szCs w:val="24"/>
+          <w:lang w:val="de-DE" w:eastAsia="da-DK"/>
+        </w:rPr>
+      </w:pPr>
+      <w:r>
+        <w:rPr>
+          <w:rFonts w:ascii="Arial" w:eastAsia="Times New Roman" w:hAnsi="Arial" w:cs="Arial"/>
+          <w:color w:val="000000"/>
+          <w:sz w:val="24"/>
+          <w:szCs w:val="24"/>
+          <w:lang w:val="de-DE" w:eastAsia="da-DK"/>
+        </w:rPr>
+        <w:t xml:space="preserve">Sarah Manon Pradel </w:t>
+      </w:r>
+      <w:r>
+        <w:rPr>
+          <w:rFonts w:ascii="Arial" w:eastAsia="Times New Roman" w:hAnsi="Arial" w:cs="Arial"/>
+          <w:color w:val="000000"/>
+          <w:sz w:val="24"/>
+          <w:szCs w:val="24"/>
+          <w:lang w:val="de-DE" w:eastAsia="da-DK"/>
+        </w:rPr>
+        <w:tab/>
+      </w:r>
+      <w:r>
+        <w:rPr>
+          <w:rFonts w:ascii="Arial" w:eastAsia="Times New Roman" w:hAnsi="Arial" w:cs="Arial"/>
+          <w:color w:val="000000"/>
+          <w:sz w:val="24"/>
+          <w:szCs w:val="24"/>
+          <w:lang w:val="de-DE" w:eastAsia="da-DK"/>
+        </w:rPr>
+        <w:tab/>
+      </w:r>
+      <w:r>
+        <w:rPr>
+          <w:rFonts w:ascii="Arial" w:eastAsia="Times New Roman" w:hAnsi="Arial" w:cs="Arial"/>
+          <w:color w:val="000000"/>
+          <w:sz w:val="24"/>
+          <w:szCs w:val="24"/>
+          <w:lang w:val="de-DE" w:eastAsia="da-DK"/>
+        </w:rPr>
+        <w:t>sapra18</w:t>
+      </w:r>
+      <w:r>
+        <w:rPr>
+          <w:rFonts w:ascii="Arial" w:eastAsia="Times New Roman" w:hAnsi="Arial" w:cs="Arial"/>
+          <w:color w:val="000000"/>
+          <w:sz w:val="24"/>
+          <w:szCs w:val="24"/>
+          <w:lang w:val="de-DE" w:eastAsia="da-DK"/>
+        </w:rPr>
+        <w:t xml:space="preserve"> </w:t>
+      </w:r>
+      <w:r>
+        <w:rPr>
+          <w:rFonts w:ascii="Arial" w:eastAsia="Times New Roman" w:hAnsi="Arial" w:cs="Arial"/>
+          <w:color w:val="000000"/>
+          <w:sz w:val="24"/>
+          <w:szCs w:val="24"/>
+          <w:lang w:val="de-DE" w:eastAsia="da-DK"/>
+        </w:rPr>
+        <w:tab/>
+      </w:r>
+      <w:r>
+        <w:rPr>
+          <w:rFonts w:ascii="Arial" w:eastAsia="Times New Roman" w:hAnsi="Arial" w:cs="Arial"/>
+          <w:color w:val="000000"/>
+          <w:sz w:val="24"/>
+          <w:szCs w:val="24"/>
+          <w:lang w:val="de-DE" w:eastAsia="da-DK"/>
+        </w:rPr>
+        <w:tab/>
+      </w:r>
+    </w:p>
+    <w:p>
+      <w:pPr>
+        <w:spacing w:after="0" w:line="276" w:lineRule="auto"/>
+        <w:jc w:val="both"/>
+        <w:rPr>
+          <w:rFonts w:ascii="Times New Roman" w:eastAsia="Times New Roman" w:hAnsi="Times New Roman" w:cs="Times New Roman"/>
+          <w:sz w:val="24"/>
+          <w:szCs w:val="24"/>
+          <w:lang w:val="de-DE" w:eastAsia="da-DK"/>
+        </w:rPr>
+      </w:pPr>
+      <w:r>
+        <w:rPr>
+          <w:rFonts w:ascii="Arial" w:eastAsia="Times New Roman" w:hAnsi="Arial" w:cs="Arial"/>
+          <w:color w:val="000000"/>
+          <w:sz w:val="24"/>
+          <w:szCs w:val="24"/>
+          <w:lang w:val="de-DE" w:eastAsia="da-DK"/>
+        </w:rPr>
+        <w:t xml:space="preserve">Simon </w:t>
+      </w:r>
+      <w:proofErr w:type="spellStart"/>
+      <w:r>
+        <w:rPr>
+          <w:rFonts w:ascii="Arial" w:eastAsia="Times New Roman" w:hAnsi="Arial" w:cs="Arial"/>
+          <w:color w:val="000000"/>
+          <w:sz w:val="24"/>
+          <w:szCs w:val="24"/>
+          <w:lang w:val="de-DE" w:eastAsia="da-DK"/>
+        </w:rPr>
+        <w:t>Quvang</w:t>
+      </w:r>
+      <w:proofErr w:type="spellEnd"/>
+      <w:r>
+        <w:rPr>
+          <w:rFonts w:ascii="Arial" w:eastAsia="Times New Roman" w:hAnsi="Arial" w:cs="Arial"/>
+          <w:color w:val="000000"/>
+          <w:sz w:val="24"/>
+          <w:szCs w:val="24"/>
+          <w:lang w:val="de-DE" w:eastAsia="da-DK"/>
+        </w:rPr>
+        <w:t xml:space="preserve"> Kristiansen</w:t>
+      </w:r>
+      <w:r>
+        <w:rPr>
+          <w:rFonts w:ascii="Arial" w:eastAsia="Times New Roman" w:hAnsi="Arial" w:cs="Arial"/>
+          <w:color w:val="000000"/>
+          <w:sz w:val="24"/>
+          <w:szCs w:val="24"/>
+          <w:lang w:val="de-DE" w:eastAsia="da-DK"/>
+        </w:rPr>
+        <w:tab/>
+      </w:r>
+      <w:r>
+        <w:rPr>
+          <w:rFonts w:ascii="Arial" w:eastAsia="Times New Roman" w:hAnsi="Arial" w:cs="Arial"/>
+          <w:color w:val="000000"/>
+          <w:sz w:val="24"/>
+          <w:szCs w:val="24"/>
+          <w:lang w:val="de-DE" w:eastAsia="da-DK"/>
+        </w:rPr>
+        <w:t>sikri19</w:t>
+      </w:r>
+      <w:r>
+        <w:rPr>
+          <w:rFonts w:ascii="Arial" w:eastAsia="Times New Roman" w:hAnsi="Arial" w:cs="Arial"/>
+          <w:color w:val="000000"/>
+          <w:sz w:val="24"/>
+          <w:szCs w:val="24"/>
+          <w:lang w:val="de-DE" w:eastAsia="da-DK"/>
+        </w:rPr>
+        <w:t xml:space="preserve"> </w:t>
+      </w:r>
+      <w:r>
+        <w:rPr>
+          <w:rFonts w:ascii="Arial" w:eastAsia="Times New Roman" w:hAnsi="Arial" w:cs="Arial"/>
+          <w:color w:val="000000"/>
+          <w:sz w:val="24"/>
+          <w:szCs w:val="24"/>
+          <w:lang w:val="de-DE" w:eastAsia="da-DK"/>
+        </w:rPr>
+        <w:tab/>
+      </w:r>
+      <w:r>
+        <w:rPr>
+          <w:rFonts w:ascii="Arial" w:eastAsia="Times New Roman" w:hAnsi="Arial" w:cs="Arial"/>
+          <w:color w:val="000000"/>
+          <w:sz w:val="24"/>
+          <w:szCs w:val="24"/>
+          <w:lang w:val="de-DE" w:eastAsia="da-DK"/>
+        </w:rPr>
+        <w:tab/>
+      </w:r>
+    </w:p>
+    <w:p>
+      <w:pPr>
+        <w:spacing w:after="0" w:line="276" w:lineRule="auto"/>
+        <w:jc w:val="both"/>
+        <w:rPr>
+          <w:rFonts w:ascii="Times New Roman" w:eastAsia="Times New Roman" w:hAnsi="Times New Roman" w:cs="Times New Roman"/>
+          <w:sz w:val="24"/>
+          <w:szCs w:val="24"/>
+          <w:lang w:val="de-DE" w:eastAsia="da-DK"/>
+        </w:rPr>
+      </w:pPr>
+    </w:p>
+    <w:p>
+      <w:pPr>
+        <w:rPr>
+          <w:rFonts w:ascii="Arial" w:eastAsia="Times New Roman" w:hAnsi="Arial" w:cs="Arial"/>
+          <w:b/>
+          <w:color w:val="000000"/>
+          <w:sz w:val="24"/>
+          <w:szCs w:val="24"/>
+          <w:lang w:eastAsia="da-DK"/>
+        </w:rPr>
+      </w:pPr>
+      <w:r>
+        <w:rPr>
+          <w:rFonts w:ascii="Arial" w:eastAsia="Times New Roman" w:hAnsi="Arial" w:cs="Arial"/>
+          <w:b/>
+          <w:color w:val="000000"/>
+          <w:sz w:val="24"/>
+          <w:szCs w:val="24"/>
+          <w:lang w:eastAsia="da-DK"/>
+        </w:rPr>
+        <w:t>Gruppens værktøjer:</w:t>
+      </w:r>
+    </w:p>
+    <w:p>
+      <w:pPr>
+        <w:spacing w:after="0" w:line="276" w:lineRule="auto"/>
+        <w:rPr>
+          <w:rFonts w:ascii="Arial" w:eastAsia="Times New Roman" w:hAnsi="Arial" w:cs="Arial"/>
+          <w:color w:val="000000"/>
+          <w:sz w:val="24"/>
+          <w:szCs w:val="24"/>
+          <w:lang w:eastAsia="da-DK"/>
+        </w:rPr>
+      </w:pPr>
+      <w:r>
+        <w:rPr>
+          <w:rFonts w:ascii="Arial" w:eastAsia="Times New Roman" w:hAnsi="Arial" w:cs="Arial"/>
+          <w:color w:val="000000"/>
+          <w:sz w:val="24"/>
+          <w:szCs w:val="24"/>
+          <w:lang w:eastAsia="da-DK"/>
+        </w:rPr>
+        <w:t xml:space="preserve">Skriveværktøj: </w:t>
+      </w:r>
+      <w:r>
+        <w:rPr>
+          <w:rFonts w:ascii="Arial" w:eastAsia="Times New Roman" w:hAnsi="Arial" w:cs="Arial"/>
+          <w:color w:val="000000"/>
+          <w:sz w:val="24"/>
+          <w:szCs w:val="24"/>
+          <w:lang w:eastAsia="da-DK"/>
+        </w:rPr>
+        <w:tab/>
+      </w:r>
+      <w:proofErr w:type="spellStart"/>
+      <w:proofErr w:type="gramStart"/>
+      <w:r>
+        <w:rPr>
+          <w:rFonts w:ascii="Arial" w:eastAsia="Times New Roman" w:hAnsi="Arial" w:cs="Arial"/>
+          <w:color w:val="000000"/>
+          <w:sz w:val="24"/>
+          <w:szCs w:val="24"/>
+          <w:lang w:eastAsia="da-DK"/>
+        </w:rPr>
+        <w:t>Overleaf</w:t>
+      </w:r>
+      <w:proofErr w:type="spellEnd"/>
+      <w:r>
+        <w:rPr>
+          <w:rFonts w:ascii="Arial" w:eastAsia="Times New Roman" w:hAnsi="Arial" w:cs="Arial"/>
+          <w:color w:val="000000"/>
+          <w:sz w:val="24"/>
+          <w:szCs w:val="24"/>
+          <w:lang w:eastAsia="da-DK"/>
+        </w:rPr>
+        <w:t>(</w:t>
+      </w:r>
+      <w:proofErr w:type="gramEnd"/>
+      <w:r>
+        <w:rPr>
+          <w:rFonts w:ascii="Arial" w:eastAsia="Times New Roman" w:hAnsi="Arial" w:cs="Arial"/>
+          <w:color w:val="000000"/>
+          <w:sz w:val="24"/>
+          <w:szCs w:val="24"/>
+          <w:lang w:eastAsia="da-DK"/>
+        </w:rPr>
+        <w:t>Latex)</w:t>
+      </w:r>
+    </w:p>
+    <w:p>
+      <w:pPr>
+        <w:spacing w:after="0" w:line="276" w:lineRule="auto"/>
+        <w:rPr>
+          <w:rFonts w:ascii="Arial" w:eastAsia="Times New Roman" w:hAnsi="Arial" w:cs="Arial"/>
+          <w:color w:val="000000"/>
+          <w:sz w:val="24"/>
+          <w:szCs w:val="24"/>
+          <w:lang w:eastAsia="da-DK"/>
+        </w:rPr>
+      </w:pPr>
+      <w:r>
+        <w:rPr>
+          <w:rFonts w:ascii="Arial" w:eastAsia="Times New Roman" w:hAnsi="Arial" w:cs="Arial"/>
+          <w:color w:val="000000"/>
+          <w:sz w:val="24"/>
+          <w:szCs w:val="24"/>
+          <w:lang w:eastAsia="da-DK"/>
+        </w:rPr>
+        <w:t>Planlægningsværktøj:</w:t>
+      </w:r>
+      <w:r>
+        <w:rPr>
+          <w:rFonts w:ascii="Arial" w:eastAsia="Times New Roman" w:hAnsi="Arial" w:cs="Arial"/>
+          <w:color w:val="000000"/>
+          <w:sz w:val="24"/>
+          <w:szCs w:val="24"/>
+          <w:lang w:eastAsia="da-DK"/>
+        </w:rPr>
+        <w:tab/>
+      </w:r>
+      <w:proofErr w:type="spellStart"/>
+      <w:r>
+        <w:rPr>
+          <w:rFonts w:ascii="Arial" w:eastAsia="Times New Roman" w:hAnsi="Arial" w:cs="Arial"/>
+          <w:color w:val="000000"/>
+          <w:sz w:val="24"/>
+          <w:szCs w:val="24"/>
+          <w:lang w:eastAsia="da-DK"/>
+        </w:rPr>
+        <w:t>Trello</w:t>
+      </w:r>
+      <w:proofErr w:type="spellEnd"/>
+    </w:p>
+    <w:p>
+      <w:pPr>
+        <w:spacing w:after="0" w:line="276" w:lineRule="auto"/>
+        <w:rPr>
+          <w:rFonts w:ascii="Arial" w:eastAsia="Times New Roman" w:hAnsi="Arial" w:cs="Arial"/>
+          <w:color w:val="000000"/>
+          <w:sz w:val="24"/>
+          <w:szCs w:val="24"/>
+          <w:lang w:eastAsia="da-DK"/>
+        </w:rPr>
+      </w:pPr>
+      <w:r>
+        <w:rPr>
+          <w:rFonts w:ascii="Arial" w:eastAsia="Times New Roman" w:hAnsi="Arial" w:cs="Arial"/>
+          <w:color w:val="000000"/>
+          <w:sz w:val="24"/>
+          <w:szCs w:val="24"/>
+          <w:lang w:eastAsia="da-DK"/>
+        </w:rPr>
+        <w:t>Fildeling:</w:t>
+      </w:r>
+      <w:r>
+        <w:rPr>
+          <w:rFonts w:ascii="Arial" w:eastAsia="Times New Roman" w:hAnsi="Arial" w:cs="Arial"/>
+          <w:color w:val="000000"/>
+          <w:sz w:val="24"/>
+          <w:szCs w:val="24"/>
+          <w:lang w:eastAsia="da-DK"/>
+        </w:rPr>
+        <w:tab/>
+      </w:r>
+      <w:r>
+        <w:rPr>
+          <w:rFonts w:ascii="Arial" w:eastAsia="Times New Roman" w:hAnsi="Arial" w:cs="Arial"/>
+          <w:color w:val="000000"/>
+          <w:sz w:val="24"/>
+          <w:szCs w:val="24"/>
+          <w:lang w:eastAsia="da-DK"/>
+        </w:rPr>
+        <w:tab/>
+      </w:r>
+      <w:r>
+        <w:rPr>
+          <w:rFonts w:ascii="Arial" w:eastAsia="Times New Roman" w:hAnsi="Arial" w:cs="Arial"/>
+          <w:color w:val="000000"/>
+          <w:sz w:val="24"/>
+          <w:szCs w:val="24"/>
+          <w:lang w:eastAsia="da-DK"/>
+        </w:rPr>
+        <w:t>GitHu</w:t>
+      </w:r>
+      <w:r>
+        <w:rPr>
+          <w:rFonts w:ascii="Arial" w:eastAsia="Times New Roman" w:hAnsi="Arial" w:cs="Arial"/>
+          <w:color w:val="000000"/>
+          <w:sz w:val="24"/>
+          <w:szCs w:val="24"/>
+          <w:lang w:eastAsia="da-DK"/>
+        </w:rPr>
+        <w:t>b</w:t>
+      </w:r>
+    </w:p>
+    <w:p>
+      <w:pPr>
+        <w:spacing w:after="0" w:line="276" w:lineRule="auto"/>
+        <w:rPr>
+          <w:rFonts w:ascii="Arial" w:eastAsia="Times New Roman" w:hAnsi="Arial" w:cs="Arial"/>
+          <w:color w:val="000000"/>
+          <w:sz w:val="24"/>
+          <w:szCs w:val="24"/>
+          <w:lang w:eastAsia="da-DK"/>
+        </w:rPr>
+      </w:pPr>
+      <w:r>
+        <w:rPr>
+          <w:rFonts w:ascii="Arial" w:eastAsia="Times New Roman" w:hAnsi="Arial" w:cs="Arial"/>
+          <w:color w:val="000000"/>
+          <w:sz w:val="24"/>
+          <w:szCs w:val="24"/>
+          <w:lang w:eastAsia="da-DK"/>
+        </w:rPr>
+        <w:t>Referatværktøj:</w:t>
+      </w:r>
+      <w:r>
+        <w:rPr>
+          <w:rFonts w:ascii="Arial" w:eastAsia="Times New Roman" w:hAnsi="Arial" w:cs="Arial"/>
+          <w:color w:val="000000"/>
+          <w:sz w:val="24"/>
+          <w:szCs w:val="24"/>
+          <w:lang w:eastAsia="da-DK"/>
+        </w:rPr>
+        <w:tab/>
+      </w:r>
+      <w:r>
+        <w:rPr>
+          <w:rFonts w:ascii="Arial" w:eastAsia="Times New Roman" w:hAnsi="Arial" w:cs="Arial"/>
+          <w:color w:val="000000"/>
+          <w:sz w:val="24"/>
+          <w:szCs w:val="24"/>
+          <w:lang w:eastAsia="da-DK"/>
+        </w:rPr>
+        <w:t>Word</w:t>
+      </w:r>
+    </w:p>
+    <w:p>
+      <w:pPr>
+        <w:spacing w:after="0" w:line="276" w:lineRule="auto"/>
+        <w:rPr>
+          <w:rFonts w:ascii="Arial" w:eastAsia="Times New Roman" w:hAnsi="Arial" w:cs="Arial"/>
+          <w:color w:val="000000"/>
+          <w:sz w:val="24"/>
+          <w:szCs w:val="24"/>
+          <w:lang w:eastAsia="da-DK"/>
+        </w:rPr>
+      </w:pPr>
+      <w:r>
+        <w:rPr>
+          <w:rFonts w:ascii="Arial" w:eastAsia="Times New Roman" w:hAnsi="Arial" w:cs="Arial"/>
+          <w:color w:val="000000"/>
+          <w:sz w:val="24"/>
+          <w:szCs w:val="24"/>
+          <w:lang w:eastAsia="da-DK"/>
+        </w:rPr>
+        <w:t xml:space="preserve">IDE: </w:t>
+      </w:r>
+      <w:r>
+        <w:rPr>
+          <w:rFonts w:ascii="Arial" w:eastAsia="Times New Roman" w:hAnsi="Arial" w:cs="Arial"/>
+          <w:color w:val="000000"/>
+          <w:sz w:val="24"/>
+          <w:szCs w:val="24"/>
+          <w:lang w:eastAsia="da-DK"/>
+        </w:rPr>
+        <w:tab/>
+      </w:r>
+      <w:r>
+        <w:rPr>
+          <w:rFonts w:ascii="Arial" w:eastAsia="Times New Roman" w:hAnsi="Arial" w:cs="Arial"/>
+          <w:color w:val="000000"/>
+          <w:sz w:val="24"/>
+          <w:szCs w:val="24"/>
+          <w:lang w:eastAsia="da-DK"/>
+        </w:rPr>
+        <w:tab/>
+      </w:r>
+      <w:proofErr w:type="spellStart"/>
+      <w:r>
+        <w:rPr>
+          <w:rFonts w:ascii="Arial" w:eastAsia="Times New Roman" w:hAnsi="Arial" w:cs="Arial"/>
+          <w:color w:val="000000"/>
+          <w:sz w:val="24"/>
+          <w:szCs w:val="24"/>
+          <w:lang w:eastAsia="da-DK"/>
+        </w:rPr>
+        <w:t>NetBeans</w:t>
+      </w:r>
+      <w:proofErr w:type="spellEnd"/>
+    </w:p>
+    <w:p>
+      <w:pPr>
+        <w:spacing w:after="0" w:line="276" w:lineRule="auto"/>
+        <w:rPr>
+          <w:rFonts w:ascii="Arial" w:eastAsia="Times New Roman" w:hAnsi="Arial" w:cs="Arial"/>
+          <w:color w:val="000000"/>
+          <w:sz w:val="24"/>
+          <w:szCs w:val="24"/>
+          <w:lang w:eastAsia="da-DK"/>
+        </w:rPr>
+      </w:pPr>
+    </w:p>
+    <w:p>
+      <w:pPr>
+        <w:spacing w:after="0" w:line="276" w:lineRule="auto"/>
+        <w:rPr>
+          <w:rFonts w:ascii="Arial" w:eastAsia="Times New Roman" w:hAnsi="Arial" w:cs="Arial"/>
+          <w:b/>
+          <w:color w:val="000000"/>
+          <w:sz w:val="24"/>
+          <w:szCs w:val="24"/>
+          <w:lang w:eastAsia="da-DK"/>
+        </w:rPr>
+      </w:pPr>
+      <w:r>
+        <w:rPr>
+          <w:rFonts w:ascii="Arial" w:eastAsia="Times New Roman" w:hAnsi="Arial" w:cs="Arial"/>
+          <w:b/>
+          <w:color w:val="000000"/>
+          <w:sz w:val="24"/>
+          <w:szCs w:val="24"/>
+          <w:lang w:eastAsia="da-DK"/>
+        </w:rPr>
+        <w:t>Gruppens organisation:</w:t>
+      </w:r>
+    </w:p>
+    <w:p>
+      <w:pPr>
+        <w:spacing w:after="0" w:line="276" w:lineRule="auto"/>
+        <w:rPr>
+          <w:rFonts w:ascii="Arial" w:eastAsia="Times New Roman" w:hAnsi="Arial" w:cs="Arial"/>
+          <w:bCs/>
+          <w:color w:val="000000"/>
+          <w:sz w:val="24"/>
+          <w:szCs w:val="24"/>
+          <w:lang w:eastAsia="da-DK"/>
+        </w:rPr>
+      </w:pPr>
+      <w:r>
+        <w:rPr>
+          <w:rFonts w:ascii="Arial" w:eastAsia="Times New Roman" w:hAnsi="Arial" w:cs="Arial"/>
+          <w:bCs/>
+          <w:color w:val="000000"/>
+          <w:sz w:val="24"/>
+          <w:szCs w:val="24"/>
+          <w:lang w:eastAsia="da-DK"/>
+        </w:rPr>
+        <w:t xml:space="preserve">Ordstyrer: </w:t>
+      </w:r>
+      <w:r>
+        <w:rPr>
+          <w:rFonts w:ascii="Arial" w:eastAsia="Times New Roman" w:hAnsi="Arial" w:cs="Arial"/>
+          <w:bCs/>
+          <w:color w:val="000000"/>
+          <w:sz w:val="24"/>
+          <w:szCs w:val="24"/>
+          <w:lang w:eastAsia="da-DK"/>
+        </w:rPr>
+        <w:tab/>
+      </w:r>
+      <w:r>
+        <w:rPr>
+          <w:rFonts w:ascii="Arial" w:eastAsia="Times New Roman" w:hAnsi="Arial" w:cs="Arial"/>
+          <w:bCs/>
+          <w:color w:val="000000"/>
+          <w:sz w:val="24"/>
+          <w:szCs w:val="24"/>
+          <w:lang w:eastAsia="da-DK"/>
+        </w:rPr>
+        <w:tab/>
+        <w:t>Lise Rømer Olsen</w:t>
+      </w:r>
+    </w:p>
+    <w:p>
+      <w:pPr>
+        <w:spacing w:after="0" w:line="276" w:lineRule="auto"/>
+        <w:rPr>
+          <w:rFonts w:ascii="Arial" w:eastAsia="Times New Roman" w:hAnsi="Arial" w:cs="Arial"/>
+          <w:bCs/>
+          <w:color w:val="000000"/>
+          <w:sz w:val="24"/>
+          <w:szCs w:val="24"/>
+          <w:lang w:eastAsia="da-DK"/>
+        </w:rPr>
+      </w:pPr>
+      <w:proofErr w:type="spellStart"/>
+      <w:r>
+        <w:rPr>
+          <w:rFonts w:ascii="Arial" w:eastAsia="Times New Roman" w:hAnsi="Arial" w:cs="Arial"/>
+          <w:bCs/>
+          <w:color w:val="000000"/>
+          <w:sz w:val="24"/>
+          <w:szCs w:val="24"/>
+          <w:lang w:eastAsia="da-DK"/>
+        </w:rPr>
+        <w:t>Referant</w:t>
+      </w:r>
+      <w:proofErr w:type="spellEnd"/>
+      <w:r>
+        <w:rPr>
+          <w:rFonts w:ascii="Arial" w:eastAsia="Times New Roman" w:hAnsi="Arial" w:cs="Arial"/>
+          <w:bCs/>
+          <w:color w:val="000000"/>
+          <w:sz w:val="24"/>
+          <w:szCs w:val="24"/>
+          <w:lang w:eastAsia="da-DK"/>
+        </w:rPr>
+        <w:t xml:space="preserve">: </w:t>
+      </w:r>
+      <w:r>
+        <w:rPr>
+          <w:rFonts w:ascii="Arial" w:eastAsia="Times New Roman" w:hAnsi="Arial" w:cs="Arial"/>
+          <w:bCs/>
+          <w:color w:val="000000"/>
+          <w:sz w:val="24"/>
+          <w:szCs w:val="24"/>
+          <w:lang w:eastAsia="da-DK"/>
+        </w:rPr>
+        <w:tab/>
+      </w:r>
+      <w:r>
+        <w:rPr>
+          <w:rFonts w:ascii="Arial" w:eastAsia="Times New Roman" w:hAnsi="Arial" w:cs="Arial"/>
+          <w:bCs/>
+          <w:color w:val="000000"/>
+          <w:sz w:val="24"/>
+          <w:szCs w:val="24"/>
+          <w:lang w:eastAsia="da-DK"/>
+        </w:rPr>
+        <w:tab/>
+        <w:t>Sarah Manon Pradel</w:t>
       </w:r>
       <w:bookmarkStart w:id="0" w:name="_GoBack"/>
       <w:bookmarkEnd w:id="0"/>
+    </w:p>
+    <w:p>
+      <w:pPr>
+        <w:spacing w:after="0" w:line="276" w:lineRule="auto"/>
+        <w:rPr>
+          <w:rFonts w:ascii="Arial" w:eastAsia="Times New Roman" w:hAnsi="Arial" w:cs="Arial"/>
+          <w:color w:val="000000"/>
+          <w:sz w:val="24"/>
+          <w:szCs w:val="24"/>
+          <w:lang w:eastAsia="da-DK"/>
+        </w:rPr>
+      </w:pPr>
+    </w:p>
+    <w:p>
+      <w:pPr>
+        <w:spacing w:after="0" w:line="276" w:lineRule="auto"/>
+        <w:jc w:val="both"/>
+        <w:rPr>
+          <w:rFonts w:ascii="Times New Roman" w:eastAsia="Times New Roman" w:hAnsi="Times New Roman" w:cs="Times New Roman"/>
+          <w:sz w:val="24"/>
+          <w:szCs w:val="24"/>
+          <w:lang w:eastAsia="da-DK"/>
+        </w:rPr>
+      </w:pPr>
       <w:r>
         <w:rPr>
           <w:rFonts w:ascii="Arial" w:eastAsia="Times New Roman" w:hAnsi="Arial" w:cs="Arial"/>
           <w:b/>
           <w:bCs/>
           <w:color w:val="000000"/>
-          <w:sz w:val="36"/>
-          <w:szCs w:val="36"/>
-          <w:lang w:eastAsia="da-DK"/>
-        </w:rPr>
-        <w:t xml:space="preserve"> </w:t>
-      </w:r>
-      <w:r>
-        <w:rPr>
-          <w:rFonts w:ascii="Arial" w:eastAsia="Times New Roman" w:hAnsi="Arial" w:cs="Arial"/>
-          <w:b/>
-          <w:bCs/>
-          <w:color w:val="000000"/>
-          <w:sz w:val="36"/>
-          <w:szCs w:val="36"/>
-          <w:lang w:eastAsia="da-DK"/>
-        </w:rPr>
-        <w:t>Software</w:t>
-      </w:r>
-      <w:r>
-        <w:rPr>
-          <w:rFonts w:ascii="Arial" w:eastAsia="Times New Roman" w:hAnsi="Arial" w:cs="Arial"/>
-          <w:b/>
-          <w:bCs/>
-          <w:color w:val="000000"/>
-          <w:sz w:val="36"/>
-          <w:szCs w:val="36"/>
-          <w:lang w:eastAsia="da-DK"/>
-        </w:rPr>
-        <w:t xml:space="preserve"> Gr. *</w:t>
-      </w:r>
-      <w:r>
-        <w:rPr>
-          <w:rFonts w:ascii="Arial" w:eastAsia="Times New Roman" w:hAnsi="Arial" w:cs="Arial"/>
-          <w:b/>
-          <w:bCs/>
-          <w:color w:val="000000"/>
-          <w:sz w:val="36"/>
-          <w:szCs w:val="36"/>
-          <w:lang w:eastAsia="da-DK"/>
-        </w:rPr>
-        <w:t>2</w:t>
-      </w:r>
-      <w:r>
-        <w:rPr>
-          <w:rFonts w:ascii="Arial" w:eastAsia="Times New Roman" w:hAnsi="Arial" w:cs="Arial"/>
-          <w:b/>
-          <w:bCs/>
-          <w:color w:val="000000"/>
-          <w:sz w:val="36"/>
-          <w:szCs w:val="36"/>
-          <w:lang w:eastAsia="da-DK"/>
-        </w:rPr>
-        <w:t>*</w:t>
-      </w:r>
-    </w:p>
-    <w:p>
-      <w:pPr>
-        <w:spacing w:after="0" w:line="240" w:lineRule="auto"/>
-        <w:rPr>
-          <w:rFonts w:ascii="Times New Roman" w:eastAsia="Times New Roman" w:hAnsi="Times New Roman" w:cs="Times New Roman"/>
-          <w:sz w:val="24"/>
-          <w:szCs w:val="24"/>
-          <w:lang w:eastAsia="da-DK"/>
-        </w:rPr>
-      </w:pPr>
-    </w:p>
-    <w:p>
-      <w:pPr>
-        <w:spacing w:after="0" w:line="276" w:lineRule="auto"/>
-        <w:jc w:val="both"/>
-        <w:rPr>
-          <w:rFonts w:ascii="Arial" w:eastAsia="Times New Roman" w:hAnsi="Arial" w:cs="Arial"/>
-          <w:color w:val="000000"/>
-          <w:sz w:val="24"/>
-          <w:szCs w:val="24"/>
-          <w:lang w:eastAsia="da-DK"/>
-        </w:rPr>
-      </w:pPr>
-      <w:r>
-        <w:rPr>
-          <w:rFonts w:ascii="Arial" w:eastAsia="Times New Roman" w:hAnsi="Arial" w:cs="Arial"/>
-          <w:color w:val="000000"/>
-          <w:sz w:val="24"/>
-          <w:szCs w:val="24"/>
-          <w:lang w:eastAsia="da-DK"/>
-        </w:rPr>
-        <w:t>Denne aftale er til, for at gøre gruppearbejdet effektivt og undgå misforståelser internt i gruppen.</w:t>
-      </w:r>
-    </w:p>
-    <w:p>
-      <w:pPr>
-        <w:spacing w:after="0" w:line="276" w:lineRule="auto"/>
-        <w:jc w:val="both"/>
-        <w:rPr>
-          <w:rFonts w:ascii="Arial" w:eastAsia="Times New Roman" w:hAnsi="Arial" w:cs="Arial"/>
-          <w:color w:val="000000"/>
-          <w:sz w:val="24"/>
-          <w:szCs w:val="24"/>
-          <w:lang w:eastAsia="da-DK"/>
-        </w:rPr>
-      </w:pPr>
-    </w:p>
-    <w:p>
-      <w:pPr>
-        <w:spacing w:after="0" w:line="276" w:lineRule="auto"/>
-        <w:jc w:val="both"/>
-        <w:rPr>
-          <w:rFonts w:ascii="Times New Roman" w:eastAsia="Times New Roman" w:hAnsi="Times New Roman" w:cs="Times New Roman"/>
-          <w:sz w:val="24"/>
-          <w:szCs w:val="24"/>
-          <w:lang w:eastAsia="da-DK"/>
-        </w:rPr>
-      </w:pPr>
-      <w:r>
-        <w:rPr>
-          <w:rFonts w:ascii="Arial" w:eastAsia="Times New Roman" w:hAnsi="Arial" w:cs="Arial"/>
-          <w:color w:val="000000"/>
-          <w:sz w:val="24"/>
-          <w:szCs w:val="24"/>
-          <w:lang w:eastAsia="da-DK"/>
-        </w:rPr>
-        <w:t>Udgave 1.</w:t>
-      </w:r>
-      <w:r>
-        <w:rPr>
-          <w:rFonts w:ascii="Arial" w:eastAsia="Times New Roman" w:hAnsi="Arial" w:cs="Arial"/>
-          <w:color w:val="000000"/>
-          <w:sz w:val="24"/>
-          <w:szCs w:val="24"/>
-          <w:lang w:eastAsia="da-DK"/>
-        </w:rPr>
-        <w:t>2</w:t>
-      </w:r>
-    </w:p>
-    <w:p>
-      <w:pPr>
-        <w:spacing w:after="0" w:line="276" w:lineRule="auto"/>
-        <w:jc w:val="both"/>
-        <w:rPr>
-          <w:rFonts w:ascii="Times New Roman" w:eastAsia="Times New Roman" w:hAnsi="Times New Roman" w:cs="Times New Roman"/>
-          <w:sz w:val="24"/>
-          <w:szCs w:val="24"/>
-          <w:lang w:eastAsia="da-DK"/>
-        </w:rPr>
-      </w:pPr>
-    </w:p>
-    <w:p>
-      <w:pPr>
-        <w:spacing w:after="0" w:line="276" w:lineRule="auto"/>
-        <w:jc w:val="both"/>
-        <w:rPr>
-          <w:rFonts w:ascii="Times New Roman" w:eastAsia="Times New Roman" w:hAnsi="Times New Roman" w:cs="Times New Roman"/>
-          <w:sz w:val="24"/>
-          <w:szCs w:val="24"/>
-          <w:lang w:eastAsia="da-DK"/>
-        </w:rPr>
-      </w:pPr>
-      <w:r>
-        <w:rPr>
-          <w:rFonts w:ascii="Arial" w:eastAsia="Times New Roman" w:hAnsi="Arial" w:cs="Arial"/>
-          <w:b/>
-          <w:bCs/>
-          <w:color w:val="000000"/>
-          <w:sz w:val="24"/>
-          <w:szCs w:val="24"/>
-          <w:lang w:eastAsia="da-DK"/>
-        </w:rPr>
-        <w:t xml:space="preserve">Deltager i gruppen: </w:t>
-      </w:r>
-      <w:r>
-        <w:rPr>
-          <w:rFonts w:ascii="Arial" w:eastAsia="Times New Roman" w:hAnsi="Arial" w:cs="Arial"/>
-          <w:b/>
-          <w:bCs/>
-          <w:color w:val="000000"/>
-          <w:sz w:val="24"/>
-          <w:szCs w:val="24"/>
-          <w:lang w:eastAsia="da-DK"/>
-        </w:rPr>
-        <w:tab/>
-      </w:r>
-      <w:r>
-        <w:rPr>
-          <w:rFonts w:ascii="Arial" w:eastAsia="Times New Roman" w:hAnsi="Arial" w:cs="Arial"/>
-          <w:b/>
-          <w:bCs/>
-          <w:color w:val="000000"/>
-          <w:sz w:val="24"/>
-          <w:szCs w:val="24"/>
-          <w:lang w:eastAsia="da-DK"/>
-        </w:rPr>
-        <w:tab/>
-      </w:r>
-      <w:proofErr w:type="spellStart"/>
-      <w:r>
-        <w:rPr>
-          <w:rFonts w:ascii="Arial" w:eastAsia="Times New Roman" w:hAnsi="Arial" w:cs="Arial"/>
-          <w:b/>
-          <w:bCs/>
-          <w:color w:val="000000"/>
-          <w:sz w:val="24"/>
-          <w:szCs w:val="24"/>
-          <w:lang w:eastAsia="da-DK"/>
-        </w:rPr>
-        <w:t>Email</w:t>
-      </w:r>
-      <w:proofErr w:type="spellEnd"/>
-      <w:r>
-        <w:rPr>
-          <w:rFonts w:ascii="Arial" w:eastAsia="Times New Roman" w:hAnsi="Arial" w:cs="Arial"/>
-          <w:b/>
-          <w:bCs/>
-          <w:color w:val="000000"/>
-          <w:sz w:val="24"/>
-          <w:szCs w:val="24"/>
-          <w:lang w:eastAsia="da-DK"/>
-        </w:rPr>
-        <w:t>:</w:t>
-      </w:r>
-      <w:r>
-        <w:rPr>
-          <w:rFonts w:ascii="Arial" w:eastAsia="Times New Roman" w:hAnsi="Arial" w:cs="Arial"/>
-          <w:b/>
-          <w:bCs/>
-          <w:color w:val="000000"/>
-          <w:sz w:val="24"/>
-          <w:szCs w:val="24"/>
-          <w:lang w:eastAsia="da-DK"/>
-        </w:rPr>
-        <w:tab/>
-      </w:r>
-      <w:r>
-        <w:rPr>
-          <w:rFonts w:ascii="Arial" w:eastAsia="Times New Roman" w:hAnsi="Arial" w:cs="Arial"/>
-          <w:b/>
-          <w:bCs/>
-          <w:color w:val="000000"/>
-          <w:sz w:val="24"/>
-          <w:szCs w:val="24"/>
-          <w:lang w:eastAsia="da-DK"/>
-        </w:rPr>
-        <w:tab/>
-      </w:r>
-    </w:p>
-    <w:p>
-      <w:pPr>
-        <w:spacing w:after="0" w:line="276" w:lineRule="auto"/>
-        <w:jc w:val="both"/>
-        <w:rPr>
-          <w:rFonts w:ascii="Times New Roman" w:eastAsia="Times New Roman" w:hAnsi="Times New Roman" w:cs="Times New Roman"/>
-          <w:sz w:val="24"/>
-          <w:szCs w:val="24"/>
-          <w:lang w:val="de-DE" w:eastAsia="da-DK"/>
-        </w:rPr>
-      </w:pPr>
-      <w:proofErr w:type="spellStart"/>
-      <w:r>
-        <w:rPr>
-          <w:rFonts w:ascii="Arial" w:eastAsia="Times New Roman" w:hAnsi="Arial" w:cs="Arial"/>
-          <w:color w:val="000000"/>
-          <w:sz w:val="24"/>
-          <w:szCs w:val="24"/>
-          <w:lang w:val="de-DE" w:eastAsia="da-DK"/>
-        </w:rPr>
-        <w:t>Teis</w:t>
-      </w:r>
-      <w:proofErr w:type="spellEnd"/>
-      <w:r>
-        <w:rPr>
-          <w:rFonts w:ascii="Arial" w:eastAsia="Times New Roman" w:hAnsi="Arial" w:cs="Arial"/>
-          <w:color w:val="000000"/>
-          <w:sz w:val="24"/>
-          <w:szCs w:val="24"/>
-          <w:lang w:val="de-DE" w:eastAsia="da-DK"/>
-        </w:rPr>
-        <w:t xml:space="preserve"> </w:t>
-      </w:r>
-      <w:proofErr w:type="spellStart"/>
-      <w:r>
-        <w:rPr>
-          <w:rFonts w:ascii="Arial" w:eastAsia="Times New Roman" w:hAnsi="Arial" w:cs="Arial"/>
-          <w:color w:val="000000"/>
-          <w:sz w:val="24"/>
-          <w:szCs w:val="24"/>
-          <w:lang w:val="de-DE" w:eastAsia="da-DK"/>
-        </w:rPr>
-        <w:t>Aalbæk</w:t>
-      </w:r>
-      <w:proofErr w:type="spellEnd"/>
-      <w:r>
-        <w:rPr>
-          <w:rFonts w:ascii="Arial" w:eastAsia="Times New Roman" w:hAnsi="Arial" w:cs="Arial"/>
-          <w:color w:val="000000"/>
-          <w:sz w:val="24"/>
-          <w:szCs w:val="24"/>
-          <w:lang w:val="de-DE" w:eastAsia="da-DK"/>
-        </w:rPr>
-        <w:t>-Nielsen</w:t>
-      </w:r>
-      <w:r>
-        <w:rPr>
-          <w:rFonts w:ascii="Arial" w:eastAsia="Times New Roman" w:hAnsi="Arial" w:cs="Arial"/>
-          <w:color w:val="000000"/>
-          <w:sz w:val="24"/>
-          <w:szCs w:val="24"/>
-          <w:lang w:val="de-DE" w:eastAsia="da-DK"/>
-        </w:rPr>
-        <w:t xml:space="preserve"> </w:t>
-      </w:r>
-      <w:r>
-        <w:rPr>
-          <w:rFonts w:ascii="Arial" w:eastAsia="Times New Roman" w:hAnsi="Arial" w:cs="Arial"/>
-          <w:color w:val="000000"/>
-          <w:sz w:val="24"/>
-          <w:szCs w:val="24"/>
-          <w:lang w:val="de-DE" w:eastAsia="da-DK"/>
-        </w:rPr>
-        <w:tab/>
-      </w:r>
-      <w:r>
-        <w:rPr>
-          <w:rFonts w:ascii="Arial" w:eastAsia="Times New Roman" w:hAnsi="Arial" w:cs="Arial"/>
-          <w:color w:val="000000"/>
-          <w:sz w:val="24"/>
-          <w:szCs w:val="24"/>
-          <w:lang w:val="de-DE" w:eastAsia="da-DK"/>
-        </w:rPr>
-        <w:tab/>
-      </w:r>
-      <w:r>
-        <w:rPr>
-          <w:rFonts w:ascii="Arial" w:eastAsia="Times New Roman" w:hAnsi="Arial" w:cs="Arial"/>
-          <w:color w:val="000000"/>
-          <w:sz w:val="24"/>
-          <w:szCs w:val="24"/>
-          <w:lang w:val="de-DE" w:eastAsia="da-DK"/>
-        </w:rPr>
-        <w:t>teaal17</w:t>
-      </w:r>
-      <w:r>
-        <w:rPr>
-          <w:rFonts w:ascii="Arial" w:eastAsia="Times New Roman" w:hAnsi="Arial" w:cs="Arial"/>
-          <w:color w:val="000000"/>
-          <w:sz w:val="24"/>
-          <w:szCs w:val="24"/>
-          <w:lang w:val="de-DE" w:eastAsia="da-DK"/>
-        </w:rPr>
-        <w:tab/>
-      </w:r>
-      <w:r>
-        <w:rPr>
-          <w:rFonts w:ascii="Arial" w:eastAsia="Times New Roman" w:hAnsi="Arial" w:cs="Arial"/>
-          <w:color w:val="000000"/>
-          <w:sz w:val="24"/>
-          <w:szCs w:val="24"/>
-          <w:lang w:val="de-DE" w:eastAsia="da-DK"/>
-        </w:rPr>
-        <w:tab/>
-      </w:r>
-    </w:p>
-    <w:p>
-      <w:pPr>
-        <w:spacing w:after="0" w:line="276" w:lineRule="auto"/>
-        <w:jc w:val="both"/>
-        <w:rPr>
-          <w:rFonts w:ascii="Arial" w:eastAsia="Times New Roman" w:hAnsi="Arial" w:cs="Arial"/>
-          <w:color w:val="000000" w:themeColor="text1"/>
-          <w:sz w:val="24"/>
-          <w:szCs w:val="24"/>
-          <w:lang w:val="de-DE" w:eastAsia="da-DK"/>
-        </w:rPr>
-      </w:pPr>
-      <w:r>
-        <w:rPr>
-          <w:rFonts w:ascii="Arial" w:eastAsia="Times New Roman" w:hAnsi="Arial" w:cs="Arial"/>
-          <w:color w:val="000000"/>
-          <w:sz w:val="24"/>
-          <w:szCs w:val="24"/>
-          <w:lang w:val="de-DE" w:eastAsia="da-DK"/>
-        </w:rPr>
-        <w:t>Laust Christensen</w:t>
-      </w:r>
-      <w:r>
-        <w:rPr>
-          <w:rFonts w:ascii="Arial" w:eastAsia="Times New Roman" w:hAnsi="Arial" w:cs="Arial"/>
-          <w:color w:val="000000"/>
-          <w:sz w:val="24"/>
-          <w:szCs w:val="24"/>
-          <w:lang w:val="de-DE" w:eastAsia="da-DK"/>
-        </w:rPr>
-        <w:tab/>
-      </w:r>
-      <w:r>
-        <w:rPr>
-          <w:rFonts w:ascii="Arial" w:eastAsia="Times New Roman" w:hAnsi="Arial" w:cs="Arial"/>
-          <w:color w:val="000000"/>
-          <w:sz w:val="24"/>
-          <w:szCs w:val="24"/>
-          <w:lang w:val="de-DE" w:eastAsia="da-DK"/>
-        </w:rPr>
-        <w:tab/>
-      </w:r>
-      <w:r>
-        <w:rPr>
-          <w:rFonts w:ascii="Arial" w:eastAsia="Times New Roman" w:hAnsi="Arial" w:cs="Arial"/>
-          <w:color w:val="000000"/>
-          <w:sz w:val="24"/>
-          <w:szCs w:val="24"/>
-          <w:lang w:val="de-DE" w:eastAsia="da-DK"/>
-        </w:rPr>
-        <w:t>lauch19</w:t>
-      </w:r>
-      <w:r>
-        <w:rPr>
-          <w:rFonts w:ascii="Arial" w:eastAsia="Times New Roman" w:hAnsi="Arial" w:cs="Arial"/>
-          <w:color w:val="000000"/>
-          <w:sz w:val="24"/>
-          <w:szCs w:val="24"/>
-          <w:lang w:val="de-DE" w:eastAsia="da-DK"/>
-        </w:rPr>
-        <w:t xml:space="preserve"> </w:t>
-      </w:r>
-      <w:r>
-        <w:rPr>
-          <w:rFonts w:ascii="Arial" w:eastAsia="Times New Roman" w:hAnsi="Arial" w:cs="Arial"/>
-          <w:color w:val="000000"/>
-          <w:sz w:val="24"/>
-          <w:szCs w:val="24"/>
-          <w:lang w:val="de-DE" w:eastAsia="da-DK"/>
-        </w:rPr>
-        <w:tab/>
-      </w:r>
-      <w:r>
-        <w:rPr>
-          <w:rFonts w:ascii="Arial" w:eastAsia="Times New Roman" w:hAnsi="Arial" w:cs="Arial"/>
-          <w:color w:val="000000"/>
-          <w:sz w:val="24"/>
-          <w:szCs w:val="24"/>
-          <w:lang w:val="de-DE" w:eastAsia="da-DK"/>
-        </w:rPr>
-        <w:tab/>
-      </w:r>
-    </w:p>
-    <w:p>
-      <w:pPr>
-        <w:spacing w:after="0" w:line="276" w:lineRule="auto"/>
-        <w:jc w:val="both"/>
-        <w:rPr>
-          <w:rFonts w:ascii="Arial" w:eastAsia="Times New Roman" w:hAnsi="Arial" w:cs="Arial"/>
-          <w:color w:val="000000" w:themeColor="text1"/>
-          <w:sz w:val="24"/>
-          <w:szCs w:val="24"/>
-          <w:lang w:val="de-DE" w:eastAsia="da-DK"/>
-        </w:rPr>
-      </w:pPr>
-      <w:r>
-        <w:rPr>
-          <w:rFonts w:ascii="Arial" w:eastAsia="Times New Roman" w:hAnsi="Arial" w:cs="Arial"/>
-          <w:color w:val="000000"/>
-          <w:sz w:val="24"/>
-          <w:szCs w:val="24"/>
-          <w:lang w:val="de-DE" w:eastAsia="da-DK"/>
-        </w:rPr>
-        <w:t>Nichlas Boraso</w:t>
-      </w:r>
-      <w:r>
-        <w:rPr>
-          <w:rFonts w:ascii="Arial" w:eastAsia="Times New Roman" w:hAnsi="Arial" w:cs="Arial"/>
-          <w:color w:val="000000"/>
-          <w:sz w:val="24"/>
-          <w:szCs w:val="24"/>
-          <w:lang w:val="de-DE" w:eastAsia="da-DK"/>
-        </w:rPr>
-        <w:tab/>
-      </w:r>
-      <w:r>
-        <w:rPr>
-          <w:rFonts w:ascii="Arial" w:eastAsia="Times New Roman" w:hAnsi="Arial" w:cs="Arial"/>
-          <w:color w:val="000000"/>
-          <w:sz w:val="24"/>
-          <w:szCs w:val="24"/>
-          <w:lang w:val="de-DE" w:eastAsia="da-DK"/>
-        </w:rPr>
-        <w:tab/>
-      </w:r>
-      <w:r>
-        <w:rPr>
-          <w:rFonts w:ascii="Arial" w:eastAsia="Times New Roman" w:hAnsi="Arial" w:cs="Arial"/>
-          <w:color w:val="000000"/>
-          <w:sz w:val="24"/>
-          <w:szCs w:val="24"/>
-          <w:lang w:val="de-DE" w:eastAsia="da-DK"/>
-        </w:rPr>
-        <w:t>nibor19</w:t>
-      </w:r>
-      <w:r>
-        <w:rPr>
-          <w:rFonts w:ascii="Arial" w:eastAsia="Times New Roman" w:hAnsi="Arial" w:cs="Arial"/>
-          <w:color w:val="000000"/>
-          <w:sz w:val="24"/>
-          <w:szCs w:val="24"/>
-          <w:lang w:val="de-DE" w:eastAsia="da-DK"/>
-        </w:rPr>
-        <w:tab/>
-      </w:r>
-      <w:r>
-        <w:rPr>
-          <w:rFonts w:ascii="Arial" w:eastAsia="Times New Roman" w:hAnsi="Arial" w:cs="Arial"/>
-          <w:color w:val="000000"/>
-          <w:sz w:val="24"/>
-          <w:szCs w:val="24"/>
-          <w:lang w:val="de-DE" w:eastAsia="da-DK"/>
-        </w:rPr>
-        <w:tab/>
-      </w:r>
-      <w:r>
-        <w:rPr>
-          <w:rFonts w:ascii="Arial" w:eastAsia="Times New Roman" w:hAnsi="Arial" w:cs="Arial"/>
-          <w:color w:val="000000"/>
-          <w:sz w:val="24"/>
-          <w:szCs w:val="24"/>
-          <w:lang w:val="de-DE" w:eastAsia="da-DK"/>
-        </w:rPr>
-        <w:tab/>
-      </w:r>
-    </w:p>
-    <w:p>
-      <w:pPr>
-        <w:spacing w:after="0" w:line="276" w:lineRule="auto"/>
-        <w:jc w:val="both"/>
-        <w:rPr>
-          <w:rFonts w:ascii="Arial" w:eastAsia="Times New Roman" w:hAnsi="Arial" w:cs="Arial"/>
-          <w:color w:val="000000" w:themeColor="text1"/>
-          <w:sz w:val="24"/>
-          <w:szCs w:val="24"/>
-          <w:lang w:val="de-DE" w:eastAsia="da-DK"/>
-        </w:rPr>
-      </w:pPr>
-      <w:r>
-        <w:rPr>
-          <w:rFonts w:ascii="Arial" w:eastAsia="Times New Roman" w:hAnsi="Arial" w:cs="Arial"/>
-          <w:color w:val="000000"/>
-          <w:sz w:val="24"/>
-          <w:szCs w:val="24"/>
-          <w:lang w:val="de-DE" w:eastAsia="da-DK"/>
-        </w:rPr>
-        <w:t>Lise Olsen</w:t>
-      </w:r>
-      <w:r>
-        <w:rPr>
-          <w:rFonts w:ascii="Arial" w:eastAsia="Times New Roman" w:hAnsi="Arial" w:cs="Arial"/>
-          <w:color w:val="000000"/>
-          <w:sz w:val="24"/>
-          <w:szCs w:val="24"/>
-          <w:lang w:val="de-DE" w:eastAsia="da-DK"/>
-        </w:rPr>
-        <w:tab/>
-      </w:r>
-      <w:r>
-        <w:rPr>
-          <w:rFonts w:ascii="Arial" w:eastAsia="Times New Roman" w:hAnsi="Arial" w:cs="Arial"/>
-          <w:color w:val="000000"/>
-          <w:sz w:val="24"/>
-          <w:szCs w:val="24"/>
-          <w:lang w:val="de-DE" w:eastAsia="da-DK"/>
-        </w:rPr>
-        <w:tab/>
-      </w:r>
-      <w:r>
-        <w:rPr>
-          <w:rFonts w:ascii="Arial" w:eastAsia="Times New Roman" w:hAnsi="Arial" w:cs="Arial"/>
-          <w:color w:val="000000"/>
-          <w:sz w:val="24"/>
-          <w:szCs w:val="24"/>
-          <w:lang w:val="de-DE" w:eastAsia="da-DK"/>
-        </w:rPr>
-        <w:tab/>
-        <w:t>liols19</w:t>
-      </w:r>
-      <w:r>
-        <w:rPr>
-          <w:rFonts w:ascii="Arial" w:eastAsia="Times New Roman" w:hAnsi="Arial" w:cs="Arial"/>
-          <w:color w:val="000000"/>
-          <w:sz w:val="24"/>
-          <w:szCs w:val="24"/>
-          <w:lang w:val="de-DE" w:eastAsia="da-DK"/>
-        </w:rPr>
-        <w:t xml:space="preserve"> </w:t>
-      </w:r>
-      <w:r>
-        <w:rPr>
-          <w:rFonts w:ascii="Arial" w:eastAsia="Times New Roman" w:hAnsi="Arial" w:cs="Arial"/>
-          <w:color w:val="000000"/>
-          <w:sz w:val="24"/>
-          <w:szCs w:val="24"/>
-          <w:lang w:val="de-DE" w:eastAsia="da-DK"/>
-        </w:rPr>
-        <w:tab/>
-      </w:r>
-      <w:r>
-        <w:rPr>
-          <w:rFonts w:ascii="Arial" w:eastAsia="Times New Roman" w:hAnsi="Arial" w:cs="Arial"/>
-          <w:color w:val="000000"/>
-          <w:sz w:val="24"/>
-          <w:szCs w:val="24"/>
-          <w:lang w:val="de-DE" w:eastAsia="da-DK"/>
-        </w:rPr>
-        <w:tab/>
-      </w:r>
-    </w:p>
-    <w:p>
-      <w:pPr>
-        <w:spacing w:after="0" w:line="276" w:lineRule="auto"/>
-        <w:jc w:val="both"/>
-        <w:rPr>
-          <w:rFonts w:ascii="Arial" w:eastAsia="Times New Roman" w:hAnsi="Arial" w:cs="Arial"/>
-          <w:color w:val="000000" w:themeColor="text1"/>
-          <w:sz w:val="24"/>
-          <w:szCs w:val="24"/>
-          <w:lang w:val="de-DE" w:eastAsia="da-DK"/>
-        </w:rPr>
-      </w:pPr>
-      <w:r>
-        <w:rPr>
-          <w:rFonts w:ascii="Arial" w:eastAsia="Times New Roman" w:hAnsi="Arial" w:cs="Arial"/>
-          <w:color w:val="000000"/>
-          <w:sz w:val="24"/>
-          <w:szCs w:val="24"/>
-          <w:lang w:val="de-DE" w:eastAsia="da-DK"/>
-        </w:rPr>
-        <w:t xml:space="preserve">Sarah Manon Pradel </w:t>
-      </w:r>
-      <w:r>
-        <w:rPr>
-          <w:rFonts w:ascii="Arial" w:eastAsia="Times New Roman" w:hAnsi="Arial" w:cs="Arial"/>
-          <w:color w:val="000000"/>
-          <w:sz w:val="24"/>
-          <w:szCs w:val="24"/>
-          <w:lang w:val="de-DE" w:eastAsia="da-DK"/>
-        </w:rPr>
-        <w:tab/>
-      </w:r>
-      <w:r>
-        <w:rPr>
-          <w:rFonts w:ascii="Arial" w:eastAsia="Times New Roman" w:hAnsi="Arial" w:cs="Arial"/>
-          <w:color w:val="000000"/>
-          <w:sz w:val="24"/>
-          <w:szCs w:val="24"/>
-          <w:lang w:val="de-DE" w:eastAsia="da-DK"/>
-        </w:rPr>
-        <w:tab/>
-      </w:r>
-      <w:r>
-        <w:rPr>
-          <w:rFonts w:ascii="Arial" w:eastAsia="Times New Roman" w:hAnsi="Arial" w:cs="Arial"/>
-          <w:color w:val="000000"/>
-          <w:sz w:val="24"/>
-          <w:szCs w:val="24"/>
-          <w:lang w:val="de-DE" w:eastAsia="da-DK"/>
-        </w:rPr>
-        <w:t>sapra18</w:t>
-      </w:r>
-      <w:r>
-        <w:rPr>
-          <w:rFonts w:ascii="Arial" w:eastAsia="Times New Roman" w:hAnsi="Arial" w:cs="Arial"/>
-          <w:color w:val="000000"/>
-          <w:sz w:val="24"/>
-          <w:szCs w:val="24"/>
-          <w:lang w:val="de-DE" w:eastAsia="da-DK"/>
-        </w:rPr>
-        <w:t xml:space="preserve"> </w:t>
-      </w:r>
-      <w:r>
-        <w:rPr>
-          <w:rFonts w:ascii="Arial" w:eastAsia="Times New Roman" w:hAnsi="Arial" w:cs="Arial"/>
-          <w:color w:val="000000"/>
-          <w:sz w:val="24"/>
-          <w:szCs w:val="24"/>
-          <w:lang w:val="de-DE" w:eastAsia="da-DK"/>
-        </w:rPr>
-        <w:tab/>
-      </w:r>
-      <w:r>
-        <w:rPr>
-          <w:rFonts w:ascii="Arial" w:eastAsia="Times New Roman" w:hAnsi="Arial" w:cs="Arial"/>
-          <w:color w:val="000000"/>
-          <w:sz w:val="24"/>
-          <w:szCs w:val="24"/>
-          <w:lang w:val="de-DE" w:eastAsia="da-DK"/>
-        </w:rPr>
-        <w:tab/>
-      </w:r>
-    </w:p>
-    <w:p>
-      <w:pPr>
-        <w:spacing w:after="0" w:line="276" w:lineRule="auto"/>
-        <w:jc w:val="both"/>
-        <w:rPr>
-          <w:rFonts w:ascii="Times New Roman" w:eastAsia="Times New Roman" w:hAnsi="Times New Roman" w:cs="Times New Roman"/>
-          <w:sz w:val="24"/>
-          <w:szCs w:val="24"/>
-          <w:lang w:val="de-DE" w:eastAsia="da-DK"/>
-        </w:rPr>
-      </w:pPr>
-      <w:r>
-        <w:rPr>
-          <w:rFonts w:ascii="Arial" w:eastAsia="Times New Roman" w:hAnsi="Arial" w:cs="Arial"/>
-          <w:color w:val="000000"/>
-          <w:sz w:val="24"/>
-          <w:szCs w:val="24"/>
-          <w:lang w:val="de-DE" w:eastAsia="da-DK"/>
-        </w:rPr>
-        <w:t xml:space="preserve">Simon </w:t>
-      </w:r>
-      <w:proofErr w:type="spellStart"/>
-      <w:r>
-        <w:rPr>
-          <w:rFonts w:ascii="Arial" w:eastAsia="Times New Roman" w:hAnsi="Arial" w:cs="Arial"/>
-          <w:color w:val="000000"/>
-          <w:sz w:val="24"/>
-          <w:szCs w:val="24"/>
-          <w:lang w:val="de-DE" w:eastAsia="da-DK"/>
-        </w:rPr>
-        <w:t>Quvang</w:t>
-      </w:r>
-      <w:proofErr w:type="spellEnd"/>
-      <w:r>
-        <w:rPr>
-          <w:rFonts w:ascii="Arial" w:eastAsia="Times New Roman" w:hAnsi="Arial" w:cs="Arial"/>
-          <w:color w:val="000000"/>
-          <w:sz w:val="24"/>
-          <w:szCs w:val="24"/>
-          <w:lang w:val="de-DE" w:eastAsia="da-DK"/>
-        </w:rPr>
-        <w:t xml:space="preserve"> Kristiansen</w:t>
-      </w:r>
-      <w:r>
-        <w:rPr>
-          <w:rFonts w:ascii="Arial" w:eastAsia="Times New Roman" w:hAnsi="Arial" w:cs="Arial"/>
-          <w:color w:val="000000"/>
-          <w:sz w:val="24"/>
-          <w:szCs w:val="24"/>
-          <w:lang w:val="de-DE" w:eastAsia="da-DK"/>
-        </w:rPr>
-        <w:tab/>
-      </w:r>
-      <w:r>
-        <w:rPr>
-          <w:rFonts w:ascii="Arial" w:eastAsia="Times New Roman" w:hAnsi="Arial" w:cs="Arial"/>
-          <w:color w:val="000000"/>
-          <w:sz w:val="24"/>
-          <w:szCs w:val="24"/>
-          <w:lang w:val="de-DE" w:eastAsia="da-DK"/>
-        </w:rPr>
-        <w:t>sikri19</w:t>
-      </w:r>
-      <w:r>
-        <w:rPr>
-          <w:rFonts w:ascii="Arial" w:eastAsia="Times New Roman" w:hAnsi="Arial" w:cs="Arial"/>
-          <w:color w:val="000000"/>
-          <w:sz w:val="24"/>
-          <w:szCs w:val="24"/>
-          <w:lang w:val="de-DE" w:eastAsia="da-DK"/>
-        </w:rPr>
-        <w:t xml:space="preserve"> </w:t>
-      </w:r>
-      <w:r>
-        <w:rPr>
-          <w:rFonts w:ascii="Arial" w:eastAsia="Times New Roman" w:hAnsi="Arial" w:cs="Arial"/>
-          <w:color w:val="000000"/>
-          <w:sz w:val="24"/>
-          <w:szCs w:val="24"/>
-          <w:lang w:val="de-DE" w:eastAsia="da-DK"/>
-        </w:rPr>
-        <w:tab/>
-      </w:r>
-      <w:r>
-        <w:rPr>
-          <w:rFonts w:ascii="Arial" w:eastAsia="Times New Roman" w:hAnsi="Arial" w:cs="Arial"/>
-          <w:color w:val="000000"/>
-          <w:sz w:val="24"/>
-          <w:szCs w:val="24"/>
-          <w:lang w:val="de-DE" w:eastAsia="da-DK"/>
-        </w:rPr>
-        <w:tab/>
-      </w:r>
-    </w:p>
-    <w:p>
-      <w:pPr>
-        <w:spacing w:after="0" w:line="276" w:lineRule="auto"/>
-        <w:jc w:val="both"/>
-        <w:rPr>
-          <w:rFonts w:ascii="Times New Roman" w:eastAsia="Times New Roman" w:hAnsi="Times New Roman" w:cs="Times New Roman"/>
-          <w:sz w:val="24"/>
-          <w:szCs w:val="24"/>
-          <w:lang w:val="de-DE" w:eastAsia="da-DK"/>
-        </w:rPr>
-      </w:pPr>
-    </w:p>
-    <w:p>
-      <w:pPr>
-        <w:rPr>
-          <w:rFonts w:ascii="Arial" w:eastAsia="Times New Roman" w:hAnsi="Arial" w:cs="Arial"/>
-          <w:b/>
-          <w:color w:val="000000"/>
-          <w:sz w:val="24"/>
-          <w:szCs w:val="24"/>
-          <w:lang w:eastAsia="da-DK"/>
-        </w:rPr>
-      </w:pPr>
-      <w:r>
-        <w:rPr>
-          <w:rFonts w:ascii="Arial" w:eastAsia="Times New Roman" w:hAnsi="Arial" w:cs="Arial"/>
-          <w:b/>
-          <w:color w:val="000000"/>
-          <w:sz w:val="24"/>
-          <w:szCs w:val="24"/>
-          <w:lang w:eastAsia="da-DK"/>
-        </w:rPr>
-        <w:t>Gruppens værktøjer:</w:t>
-      </w:r>
-    </w:p>
-    <w:p>
-      <w:pPr>
-        <w:spacing w:after="0" w:line="276" w:lineRule="auto"/>
-        <w:rPr>
-          <w:rFonts w:ascii="Arial" w:eastAsia="Times New Roman" w:hAnsi="Arial" w:cs="Arial"/>
-          <w:color w:val="000000"/>
-          <w:sz w:val="24"/>
-          <w:szCs w:val="24"/>
-          <w:lang w:eastAsia="da-DK"/>
-        </w:rPr>
-      </w:pPr>
-      <w:r>
-        <w:rPr>
-          <w:rFonts w:ascii="Arial" w:eastAsia="Times New Roman" w:hAnsi="Arial" w:cs="Arial"/>
-          <w:color w:val="000000"/>
-          <w:sz w:val="24"/>
-          <w:szCs w:val="24"/>
-          <w:lang w:eastAsia="da-DK"/>
-        </w:rPr>
-        <w:t xml:space="preserve">Skriveværktøj: </w:t>
-      </w:r>
-      <w:r>
-        <w:rPr>
-          <w:rFonts w:ascii="Arial" w:eastAsia="Times New Roman" w:hAnsi="Arial" w:cs="Arial"/>
-          <w:color w:val="000000"/>
-          <w:sz w:val="24"/>
-          <w:szCs w:val="24"/>
-          <w:lang w:eastAsia="da-DK"/>
-        </w:rPr>
-        <w:tab/>
-      </w:r>
-      <w:proofErr w:type="spellStart"/>
-      <w:proofErr w:type="gramStart"/>
-      <w:r>
-        <w:rPr>
-          <w:rFonts w:ascii="Arial" w:eastAsia="Times New Roman" w:hAnsi="Arial" w:cs="Arial"/>
-          <w:color w:val="000000"/>
-          <w:sz w:val="24"/>
-          <w:szCs w:val="24"/>
-          <w:lang w:eastAsia="da-DK"/>
-        </w:rPr>
-        <w:t>Overleaf</w:t>
-      </w:r>
-      <w:proofErr w:type="spellEnd"/>
-      <w:r>
-        <w:rPr>
-          <w:rFonts w:ascii="Arial" w:eastAsia="Times New Roman" w:hAnsi="Arial" w:cs="Arial"/>
-          <w:color w:val="000000"/>
-          <w:sz w:val="24"/>
-          <w:szCs w:val="24"/>
-          <w:lang w:eastAsia="da-DK"/>
-        </w:rPr>
-        <w:t>(</w:t>
-      </w:r>
-      <w:proofErr w:type="gramEnd"/>
-      <w:r>
-        <w:rPr>
-          <w:rFonts w:ascii="Arial" w:eastAsia="Times New Roman" w:hAnsi="Arial" w:cs="Arial"/>
-          <w:color w:val="000000"/>
-          <w:sz w:val="24"/>
-          <w:szCs w:val="24"/>
-          <w:lang w:eastAsia="da-DK"/>
-        </w:rPr>
-        <w:t>Latex)</w:t>
-      </w:r>
-    </w:p>
-    <w:p>
-      <w:pPr>
-        <w:spacing w:after="0" w:line="276" w:lineRule="auto"/>
-        <w:rPr>
-          <w:rFonts w:ascii="Arial" w:eastAsia="Times New Roman" w:hAnsi="Arial" w:cs="Arial"/>
-          <w:color w:val="000000"/>
-          <w:sz w:val="24"/>
-          <w:szCs w:val="24"/>
-          <w:lang w:eastAsia="da-DK"/>
-        </w:rPr>
-      </w:pPr>
-      <w:r>
-        <w:rPr>
-          <w:rFonts w:ascii="Arial" w:eastAsia="Times New Roman" w:hAnsi="Arial" w:cs="Arial"/>
-          <w:color w:val="000000"/>
-          <w:sz w:val="24"/>
-          <w:szCs w:val="24"/>
-          <w:lang w:eastAsia="da-DK"/>
-        </w:rPr>
-        <w:t>Planlægningsværktøj:</w:t>
-      </w:r>
-      <w:r>
-        <w:rPr>
-          <w:rFonts w:ascii="Arial" w:eastAsia="Times New Roman" w:hAnsi="Arial" w:cs="Arial"/>
-          <w:color w:val="000000"/>
-          <w:sz w:val="24"/>
-          <w:szCs w:val="24"/>
-          <w:lang w:eastAsia="da-DK"/>
-        </w:rPr>
-        <w:tab/>
-      </w:r>
-      <w:proofErr w:type="spellStart"/>
-      <w:r>
-        <w:rPr>
-          <w:rFonts w:ascii="Arial" w:eastAsia="Times New Roman" w:hAnsi="Arial" w:cs="Arial"/>
-          <w:color w:val="000000"/>
-          <w:sz w:val="24"/>
-          <w:szCs w:val="24"/>
-          <w:lang w:eastAsia="da-DK"/>
-        </w:rPr>
-        <w:t>Trello</w:t>
-      </w:r>
-      <w:proofErr w:type="spellEnd"/>
-    </w:p>
-    <w:p>
-      <w:pPr>
-        <w:spacing w:after="0" w:line="276" w:lineRule="auto"/>
-        <w:rPr>
-          <w:rFonts w:ascii="Arial" w:eastAsia="Times New Roman" w:hAnsi="Arial" w:cs="Arial"/>
-          <w:color w:val="000000"/>
-          <w:sz w:val="24"/>
-          <w:szCs w:val="24"/>
-          <w:lang w:eastAsia="da-DK"/>
-        </w:rPr>
-      </w:pPr>
-      <w:r>
-        <w:rPr>
-          <w:rFonts w:ascii="Arial" w:eastAsia="Times New Roman" w:hAnsi="Arial" w:cs="Arial"/>
-          <w:color w:val="000000"/>
-          <w:sz w:val="24"/>
-          <w:szCs w:val="24"/>
-          <w:lang w:eastAsia="da-DK"/>
-        </w:rPr>
-        <w:t>Fildeling:</w:t>
-      </w:r>
-      <w:r>
-        <w:rPr>
-          <w:rFonts w:ascii="Arial" w:eastAsia="Times New Roman" w:hAnsi="Arial" w:cs="Arial"/>
-          <w:color w:val="000000"/>
-          <w:sz w:val="24"/>
-          <w:szCs w:val="24"/>
-          <w:lang w:eastAsia="da-DK"/>
-        </w:rPr>
-        <w:tab/>
-      </w:r>
-      <w:r>
-        <w:rPr>
-          <w:rFonts w:ascii="Arial" w:eastAsia="Times New Roman" w:hAnsi="Arial" w:cs="Arial"/>
-          <w:color w:val="000000"/>
-          <w:sz w:val="24"/>
-          <w:szCs w:val="24"/>
-          <w:lang w:eastAsia="da-DK"/>
-        </w:rPr>
-        <w:tab/>
-      </w:r>
-      <w:r>
-        <w:rPr>
-          <w:rFonts w:ascii="Arial" w:eastAsia="Times New Roman" w:hAnsi="Arial" w:cs="Arial"/>
-          <w:color w:val="000000"/>
-          <w:sz w:val="24"/>
-          <w:szCs w:val="24"/>
-          <w:lang w:eastAsia="da-DK"/>
-        </w:rPr>
-        <w:t>GitHu</w:t>
-      </w:r>
-      <w:r>
-        <w:rPr>
-          <w:rFonts w:ascii="Arial" w:eastAsia="Times New Roman" w:hAnsi="Arial" w:cs="Arial"/>
-          <w:color w:val="000000"/>
-          <w:sz w:val="24"/>
-          <w:szCs w:val="24"/>
-          <w:lang w:eastAsia="da-DK"/>
-        </w:rPr>
-        <w:t>b</w:t>
-      </w:r>
-    </w:p>
-    <w:p>
-      <w:pPr>
-        <w:spacing w:after="0" w:line="276" w:lineRule="auto"/>
-        <w:rPr>
-          <w:rFonts w:ascii="Arial" w:eastAsia="Times New Roman" w:hAnsi="Arial" w:cs="Arial"/>
-          <w:color w:val="000000"/>
-          <w:sz w:val="24"/>
-          <w:szCs w:val="24"/>
-          <w:lang w:eastAsia="da-DK"/>
-        </w:rPr>
-      </w:pPr>
-      <w:r>
-        <w:rPr>
-          <w:rFonts w:ascii="Arial" w:eastAsia="Times New Roman" w:hAnsi="Arial" w:cs="Arial"/>
-          <w:color w:val="000000"/>
-          <w:sz w:val="24"/>
-          <w:szCs w:val="24"/>
-          <w:lang w:eastAsia="da-DK"/>
-        </w:rPr>
-        <w:t>Referatværktøj:</w:t>
-      </w:r>
-      <w:r>
-        <w:rPr>
-          <w:rFonts w:ascii="Arial" w:eastAsia="Times New Roman" w:hAnsi="Arial" w:cs="Arial"/>
-          <w:color w:val="000000"/>
-          <w:sz w:val="24"/>
-          <w:szCs w:val="24"/>
-          <w:lang w:eastAsia="da-DK"/>
-        </w:rPr>
-        <w:tab/>
-      </w:r>
-      <w:r>
-        <w:rPr>
-          <w:rFonts w:ascii="Arial" w:eastAsia="Times New Roman" w:hAnsi="Arial" w:cs="Arial"/>
-          <w:color w:val="000000"/>
-          <w:sz w:val="24"/>
-          <w:szCs w:val="24"/>
-          <w:lang w:eastAsia="da-DK"/>
-        </w:rPr>
-        <w:t>Word</w:t>
-      </w:r>
-    </w:p>
-    <w:p>
-      <w:pPr>
-        <w:spacing w:after="0" w:line="276" w:lineRule="auto"/>
-        <w:rPr>
-          <w:rFonts w:ascii="Arial" w:eastAsia="Times New Roman" w:hAnsi="Arial" w:cs="Arial"/>
-          <w:color w:val="000000"/>
-          <w:sz w:val="24"/>
-          <w:szCs w:val="24"/>
-          <w:lang w:eastAsia="da-DK"/>
-        </w:rPr>
-      </w:pPr>
-      <w:r>
-        <w:rPr>
-          <w:rFonts w:ascii="Arial" w:eastAsia="Times New Roman" w:hAnsi="Arial" w:cs="Arial"/>
-          <w:color w:val="000000"/>
-          <w:sz w:val="24"/>
-          <w:szCs w:val="24"/>
-          <w:lang w:eastAsia="da-DK"/>
-        </w:rPr>
-        <w:t xml:space="preserve">IDE: </w:t>
-      </w:r>
-      <w:r>
-        <w:rPr>
-          <w:rFonts w:ascii="Arial" w:eastAsia="Times New Roman" w:hAnsi="Arial" w:cs="Arial"/>
-          <w:color w:val="000000"/>
-          <w:sz w:val="24"/>
-          <w:szCs w:val="24"/>
-          <w:lang w:eastAsia="da-DK"/>
-        </w:rPr>
-        <w:tab/>
-      </w:r>
-      <w:r>
-        <w:rPr>
-          <w:rFonts w:ascii="Arial" w:eastAsia="Times New Roman" w:hAnsi="Arial" w:cs="Arial"/>
-          <w:color w:val="000000"/>
-          <w:sz w:val="24"/>
-          <w:szCs w:val="24"/>
-          <w:lang w:eastAsia="da-DK"/>
-        </w:rPr>
-        <w:tab/>
-      </w:r>
-      <w:proofErr w:type="spellStart"/>
-      <w:r>
-        <w:rPr>
-          <w:rFonts w:ascii="Arial" w:eastAsia="Times New Roman" w:hAnsi="Arial" w:cs="Arial"/>
-          <w:color w:val="000000"/>
-          <w:sz w:val="24"/>
-          <w:szCs w:val="24"/>
-          <w:lang w:eastAsia="da-DK"/>
-        </w:rPr>
-        <w:t>NetBeans</w:t>
-      </w:r>
-      <w:proofErr w:type="spellEnd"/>
-    </w:p>
-    <w:p>
-      <w:pPr>
-        <w:spacing w:after="0" w:line="276" w:lineRule="auto"/>
-        <w:rPr>
-          <w:rFonts w:ascii="Arial" w:eastAsia="Times New Roman" w:hAnsi="Arial" w:cs="Arial"/>
-          <w:color w:val="000000"/>
-          <w:sz w:val="24"/>
-          <w:szCs w:val="24"/>
-          <w:lang w:eastAsia="da-DK"/>
-        </w:rPr>
-      </w:pPr>
-    </w:p>
-    <w:p>
-      <w:pPr>
-        <w:spacing w:after="0" w:line="276" w:lineRule="auto"/>
-        <w:jc w:val="both"/>
-        <w:rPr>
-          <w:rFonts w:ascii="Times New Roman" w:eastAsia="Times New Roman" w:hAnsi="Times New Roman" w:cs="Times New Roman"/>
-          <w:sz w:val="24"/>
-          <w:szCs w:val="24"/>
-          <w:lang w:eastAsia="da-DK"/>
-        </w:rPr>
-      </w:pPr>
-      <w:r>
-        <w:rPr>
-          <w:rFonts w:ascii="Arial" w:eastAsia="Times New Roman" w:hAnsi="Arial" w:cs="Arial"/>
-          <w:b/>
-          <w:bCs/>
-          <w:color w:val="000000"/>
           <w:sz w:val="24"/>
           <w:szCs w:val="24"/>
           <w:lang w:eastAsia="da-DK"/>
@@ -1200,7 +1331,7 @@
     </w:p>
     <w:p>
       <w:pPr>
-        <w:pStyle w:val="Listeafsnit"/>
+        <w:pStyle w:val="ListParagraph"/>
         <w:numPr>
           <w:ilvl w:val="0"/>
           <w:numId w:val="1"/>
@@ -1248,7 +1379,7 @@
     </w:p>
     <w:p>
       <w:pPr>
-        <w:pStyle w:val="Listeafsnit"/>
+        <w:pStyle w:val="ListParagraph"/>
         <w:numPr>
           <w:ilvl w:val="0"/>
           <w:numId w:val="3"/>
@@ -1286,7 +1417,7 @@
     </w:p>
     <w:p>
       <w:pPr>
-        <w:pStyle w:val="Listeafsnit"/>
+        <w:pStyle w:val="ListParagraph"/>
         <w:numPr>
           <w:ilvl w:val="1"/>
           <w:numId w:val="3"/>
@@ -1424,7 +1555,7 @@
     </w:p>
     <w:p>
       <w:pPr>
-        <w:pStyle w:val="Listeafsnit"/>
+        <w:pStyle w:val="ListParagraph"/>
         <w:numPr>
           <w:ilvl w:val="2"/>
           <w:numId w:val="3"/>
@@ -1462,7 +1593,7 @@
     </w:p>
     <w:p>
       <w:pPr>
-        <w:pStyle w:val="Listeafsnit"/>
+        <w:pStyle w:val="ListParagraph"/>
         <w:numPr>
           <w:ilvl w:val="1"/>
           <w:numId w:val="3"/>
@@ -1500,7 +1631,7 @@
     </w:p>
     <w:p>
       <w:pPr>
-        <w:pStyle w:val="Listeafsnit"/>
+        <w:pStyle w:val="ListParagraph"/>
         <w:numPr>
           <w:ilvl w:val="2"/>
           <w:numId w:val="3"/>
@@ -1538,7 +1669,7 @@
     </w:p>
     <w:p>
       <w:pPr>
-        <w:pStyle w:val="Listeafsnit"/>
+        <w:pStyle w:val="ListParagraph"/>
         <w:spacing w:after="0" w:line="276" w:lineRule="auto"/>
         <w:ind w:left="1302"/>
         <w:jc w:val="both"/>
@@ -1583,7 +1714,7 @@
     </w:p>
     <w:p>
       <w:pPr>
-        <w:pStyle w:val="Listeafsnit"/>
+        <w:pStyle w:val="ListParagraph"/>
         <w:numPr>
           <w:ilvl w:val="0"/>
           <w:numId w:val="1"/>
@@ -1611,7 +1742,7 @@
     </w:p>
     <w:p>
       <w:pPr>
-        <w:pStyle w:val="Listeafsnit"/>
+        <w:pStyle w:val="ListParagraph"/>
         <w:numPr>
           <w:ilvl w:val="0"/>
           <w:numId w:val="3"/>
@@ -1648,7 +1779,7 @@
     </w:p>
     <w:p>
       <w:pPr>
-        <w:pStyle w:val="Listeafsnit"/>
+        <w:pStyle w:val="ListParagraph"/>
         <w:numPr>
           <w:ilvl w:val="1"/>
           <w:numId w:val="3"/>
@@ -1670,6 +1801,7 @@
           <w:szCs w:val="24"/>
           <w:lang w:eastAsia="da-DK"/>
         </w:rPr>
+        <w:lastRenderedPageBreak/>
         <w:t>Hvis der ikke kan findes en løsning, tages en snak med projektvejlederen, som hjælper med at tage en beslutning om evt. konsekvens</w:t>
       </w:r>
     </w:p>
@@ -1687,7 +1819,7 @@
     </w:p>
     <w:p>
       <w:pPr>
-        <w:pStyle w:val="Listeafsnit"/>
+        <w:pStyle w:val="ListParagraph"/>
         <w:numPr>
           <w:ilvl w:val="0"/>
           <w:numId w:val="1"/>
@@ -1710,7 +1842,6 @@
           <w:szCs w:val="24"/>
           <w:lang w:eastAsia="da-DK"/>
         </w:rPr>
-        <w:lastRenderedPageBreak/>
         <w:t xml:space="preserve">Gruppens overordnede beslutninger skal optimalt set være enstemmigt. Kan det ikke lade sig gøre, er det i sidste ende flertallet, der </w:t>
       </w:r>
       <w:proofErr w:type="spellStart"/>
@@ -1811,7 +1942,7 @@
     </w:p>
     <w:p>
       <w:pPr>
-        <w:pStyle w:val="Listeafsnit"/>
+        <w:pStyle w:val="ListParagraph"/>
         <w:numPr>
           <w:ilvl w:val="0"/>
           <w:numId w:val="1"/>
@@ -1839,19 +1970,19 @@
     </w:p>
     <w:p>
       <w:pPr>
-        <w:pStyle w:val="Listeafsnit"/>
-        <w:rPr>
-          <w:rFonts w:ascii="Arial" w:eastAsia="Times New Roman" w:hAnsi="Arial" w:cs="Arial"/>
-          <w:color w:val="000000"/>
-          <w:sz w:val="24"/>
-          <w:szCs w:val="24"/>
-          <w:lang w:eastAsia="da-DK"/>
-        </w:rPr>
-      </w:pPr>
-    </w:p>
-    <w:p>
-      <w:pPr>
-        <w:pStyle w:val="Listeafsnit"/>
+        <w:pStyle w:val="ListParagraph"/>
+        <w:rPr>
+          <w:rFonts w:ascii="Arial" w:eastAsia="Times New Roman" w:hAnsi="Arial" w:cs="Arial"/>
+          <w:color w:val="000000"/>
+          <w:sz w:val="24"/>
+          <w:szCs w:val="24"/>
+          <w:lang w:eastAsia="da-DK"/>
+        </w:rPr>
+      </w:pPr>
+    </w:p>
+    <w:p>
+      <w:pPr>
+        <w:pStyle w:val="ListParagraph"/>
         <w:spacing w:after="0" w:line="276" w:lineRule="auto"/>
         <w:ind w:left="1302"/>
         <w:jc w:val="both"/>
@@ -1904,7 +2035,7 @@
     </w:p>
     <w:p>
       <w:pPr>
-        <w:pStyle w:val="Listeafsnit"/>
+        <w:pStyle w:val="ListParagraph"/>
         <w:numPr>
           <w:ilvl w:val="0"/>
           <w:numId w:val="2"/>
@@ -1957,29 +2088,7 @@
           <w:szCs w:val="24"/>
           <w:lang w:eastAsia="da-DK"/>
         </w:rPr>
-        <w:t xml:space="preserve">, hvad de er i gang med. Dette giver et overblik for hele gruppen, hvilket giver mulighed for at </w:t>
-      </w:r>
-      <w:proofErr w:type="gramStart"/>
-      <w:r>
-        <w:rPr>
-          <w:rFonts w:ascii="Arial" w:eastAsia="Times New Roman" w:hAnsi="Arial" w:cs="Arial"/>
-          <w:color w:val="000000"/>
-          <w:sz w:val="24"/>
-          <w:szCs w:val="24"/>
-          <w:lang w:eastAsia="da-DK"/>
-        </w:rPr>
-        <w:t>lave ændringer i</w:t>
-      </w:r>
-      <w:proofErr w:type="gramEnd"/>
-      <w:r>
-        <w:rPr>
-          <w:rFonts w:ascii="Arial" w:eastAsia="Times New Roman" w:hAnsi="Arial" w:cs="Arial"/>
-          <w:color w:val="000000"/>
-          <w:sz w:val="24"/>
-          <w:szCs w:val="24"/>
-          <w:lang w:eastAsia="da-DK"/>
-        </w:rPr>
-        <w:t xml:space="preserve"> planen, hvis nødvendigt.</w:t>
+        <w:t>, hvad de er i gang med. Dette giver et overblik for hele gruppen, hvilket giver mulighed for at lave ændringer i planen, hvis nødvendigt.</w:t>
       </w:r>
       <w:r>
         <w:rPr>
@@ -2103,7 +2212,7 @@
     </w:p>
     <w:p>
       <w:pPr>
-        <w:pStyle w:val="Listeafsnit"/>
+        <w:pStyle w:val="ListParagraph"/>
         <w:spacing w:after="0" w:line="276" w:lineRule="auto"/>
         <w:ind w:left="1302"/>
         <w:jc w:val="both"/>
@@ -2117,7 +2226,7 @@
     </w:p>
     <w:p>
       <w:pPr>
-        <w:pStyle w:val="Listeafsnit"/>
+        <w:pStyle w:val="ListParagraph"/>
         <w:numPr>
           <w:ilvl w:val="0"/>
           <w:numId w:val="2"/>
@@ -2205,7 +2314,7 @@
     </w:p>
     <w:p>
       <w:pPr>
-        <w:pStyle w:val="Listeafsnit"/>
+        <w:pStyle w:val="ListParagraph"/>
         <w:spacing w:after="0" w:line="276" w:lineRule="auto"/>
         <w:ind w:left="1302"/>
         <w:jc w:val="both"/>
@@ -2219,7 +2328,7 @@
     </w:p>
     <w:p>
       <w:pPr>
-        <w:pStyle w:val="Listeafsnit"/>
+        <w:pStyle w:val="ListParagraph"/>
         <w:numPr>
           <w:ilvl w:val="0"/>
           <w:numId w:val="2"/>
@@ -2287,7 +2396,7 @@
     </w:p>
     <w:p>
       <w:pPr>
-        <w:pStyle w:val="Listeafsnit"/>
+        <w:pStyle w:val="ListParagraph"/>
         <w:spacing w:after="0" w:line="276" w:lineRule="auto"/>
         <w:ind w:left="1302"/>
         <w:jc w:val="both"/>
@@ -2301,7 +2410,7 @@
     </w:p>
     <w:p>
       <w:pPr>
-        <w:pStyle w:val="Listeafsnit"/>
+        <w:pStyle w:val="ListParagraph"/>
         <w:numPr>
           <w:ilvl w:val="0"/>
           <w:numId w:val="2"/>
@@ -2349,7 +2458,7 @@
     </w:p>
     <w:p>
       <w:pPr>
-        <w:pStyle w:val="Listeafsnit"/>
+        <w:pStyle w:val="ListParagraph"/>
         <w:spacing w:after="0" w:line="276" w:lineRule="auto"/>
         <w:ind w:left="1302"/>
         <w:jc w:val="both"/>
@@ -2363,7 +2472,7 @@
     </w:p>
     <w:p>
       <w:pPr>
-        <w:pStyle w:val="Listeafsnit"/>
+        <w:pStyle w:val="ListParagraph"/>
         <w:numPr>
           <w:ilvl w:val="0"/>
           <w:numId w:val="2"/>
@@ -2453,19 +2562,19 @@
     </w:p>
     <w:p>
       <w:pPr>
-        <w:pStyle w:val="Listeafsnit"/>
-        <w:rPr>
-          <w:rFonts w:ascii="Arial" w:eastAsia="Times New Roman" w:hAnsi="Arial" w:cs="Arial"/>
-          <w:color w:val="000000"/>
-          <w:sz w:val="24"/>
-          <w:szCs w:val="24"/>
-          <w:lang w:eastAsia="da-DK"/>
-        </w:rPr>
-      </w:pPr>
-    </w:p>
-    <w:p>
-      <w:pPr>
-        <w:pStyle w:val="Listeafsnit"/>
+        <w:pStyle w:val="ListParagraph"/>
+        <w:rPr>
+          <w:rFonts w:ascii="Arial" w:eastAsia="Times New Roman" w:hAnsi="Arial" w:cs="Arial"/>
+          <w:color w:val="000000"/>
+          <w:sz w:val="24"/>
+          <w:szCs w:val="24"/>
+          <w:lang w:eastAsia="da-DK"/>
+        </w:rPr>
+      </w:pPr>
+    </w:p>
+    <w:p>
+      <w:pPr>
+        <w:pStyle w:val="ListParagraph"/>
         <w:numPr>
           <w:ilvl w:val="0"/>
           <w:numId w:val="2"/>
@@ -2545,19 +2654,19 @@
     </w:p>
     <w:p>
       <w:pPr>
-        <w:pStyle w:val="Listeafsnit"/>
-        <w:rPr>
-          <w:rFonts w:ascii="Arial" w:eastAsia="Times New Roman" w:hAnsi="Arial" w:cs="Arial"/>
-          <w:color w:val="000000"/>
-          <w:sz w:val="24"/>
-          <w:szCs w:val="24"/>
-          <w:lang w:eastAsia="da-DK"/>
-        </w:rPr>
-      </w:pPr>
-    </w:p>
-    <w:p>
-      <w:pPr>
-        <w:pStyle w:val="Listeafsnit"/>
+        <w:pStyle w:val="ListParagraph"/>
+        <w:rPr>
+          <w:rFonts w:ascii="Arial" w:eastAsia="Times New Roman" w:hAnsi="Arial" w:cs="Arial"/>
+          <w:color w:val="000000"/>
+          <w:sz w:val="24"/>
+          <w:szCs w:val="24"/>
+          <w:lang w:eastAsia="da-DK"/>
+        </w:rPr>
+      </w:pPr>
+    </w:p>
+    <w:p>
+      <w:pPr>
+        <w:pStyle w:val="ListParagraph"/>
         <w:numPr>
           <w:ilvl w:val="0"/>
           <w:numId w:val="2"/>
@@ -2585,31 +2694,31 @@
     </w:p>
     <w:p>
       <w:pPr>
-        <w:pStyle w:val="Listeafsnit"/>
-        <w:rPr>
-          <w:rFonts w:ascii="Arial" w:eastAsia="Times New Roman" w:hAnsi="Arial" w:cs="Arial"/>
-          <w:color w:val="000000"/>
-          <w:sz w:val="24"/>
-          <w:szCs w:val="24"/>
-          <w:lang w:eastAsia="da-DK"/>
-        </w:rPr>
-      </w:pPr>
-    </w:p>
-    <w:p>
-      <w:pPr>
-        <w:pStyle w:val="Listeafsnit"/>
-        <w:rPr>
-          <w:rFonts w:ascii="Arial" w:eastAsia="Times New Roman" w:hAnsi="Arial" w:cs="Arial"/>
-          <w:color w:val="000000"/>
-          <w:sz w:val="24"/>
-          <w:szCs w:val="24"/>
-          <w:lang w:eastAsia="da-DK"/>
-        </w:rPr>
-      </w:pPr>
-    </w:p>
-    <w:p>
-      <w:pPr>
-        <w:pStyle w:val="Listeafsnit"/>
+        <w:pStyle w:val="ListParagraph"/>
+        <w:rPr>
+          <w:rFonts w:ascii="Arial" w:eastAsia="Times New Roman" w:hAnsi="Arial" w:cs="Arial"/>
+          <w:color w:val="000000"/>
+          <w:sz w:val="24"/>
+          <w:szCs w:val="24"/>
+          <w:lang w:eastAsia="da-DK"/>
+        </w:rPr>
+      </w:pPr>
+    </w:p>
+    <w:p>
+      <w:pPr>
+        <w:pStyle w:val="ListParagraph"/>
+        <w:rPr>
+          <w:rFonts w:ascii="Arial" w:eastAsia="Times New Roman" w:hAnsi="Arial" w:cs="Arial"/>
+          <w:color w:val="000000"/>
+          <w:sz w:val="24"/>
+          <w:szCs w:val="24"/>
+          <w:lang w:eastAsia="da-DK"/>
+        </w:rPr>
+      </w:pPr>
+    </w:p>
+    <w:p>
+      <w:pPr>
+        <w:pStyle w:val="ListParagraph"/>
         <w:spacing w:after="0" w:line="276" w:lineRule="auto"/>
         <w:ind w:left="1302"/>
         <w:jc w:val="both"/>
@@ -2624,19 +2733,19 @@
     </w:p>
     <w:p>
       <w:pPr>
-        <w:pStyle w:val="Listeafsnit"/>
-        <w:rPr>
-          <w:rFonts w:ascii="Arial" w:eastAsia="Times New Roman" w:hAnsi="Arial" w:cs="Arial"/>
-          <w:color w:val="000000"/>
-          <w:sz w:val="24"/>
-          <w:szCs w:val="24"/>
-          <w:lang w:eastAsia="da-DK"/>
-        </w:rPr>
-      </w:pPr>
-    </w:p>
-    <w:p>
-      <w:pPr>
-        <w:pStyle w:val="Listeafsnit"/>
+        <w:pStyle w:val="ListParagraph"/>
+        <w:rPr>
+          <w:rFonts w:ascii="Arial" w:eastAsia="Times New Roman" w:hAnsi="Arial" w:cs="Arial"/>
+          <w:color w:val="000000"/>
+          <w:sz w:val="24"/>
+          <w:szCs w:val="24"/>
+          <w:lang w:eastAsia="da-DK"/>
+        </w:rPr>
+      </w:pPr>
+    </w:p>
+    <w:p>
+      <w:pPr>
+        <w:pStyle w:val="ListParagraph"/>
         <w:numPr>
           <w:ilvl w:val="0"/>
           <w:numId w:val="2"/>
@@ -2661,13 +2770,12 @@
           <w:szCs w:val="24"/>
           <w:lang w:eastAsia="da-DK"/>
         </w:rPr>
-        <w:lastRenderedPageBreak/>
         <w:t>Kodeskik:</w:t>
       </w:r>
     </w:p>
     <w:p>
       <w:pPr>
-        <w:pStyle w:val="Listeafsnit"/>
+        <w:pStyle w:val="ListParagraph"/>
         <w:rPr>
           <w:rFonts w:ascii="Arial" w:eastAsia="Times New Roman" w:hAnsi="Arial" w:cs="Arial"/>
           <w:b/>
@@ -2681,7 +2789,7 @@
     </w:p>
     <w:p>
       <w:pPr>
-        <w:pStyle w:val="Listeafsnit"/>
+        <w:pStyle w:val="ListParagraph"/>
         <w:numPr>
           <w:ilvl w:val="0"/>
           <w:numId w:val="3"/>
@@ -2711,7 +2819,7 @@
     </w:p>
     <w:p>
       <w:pPr>
-        <w:pStyle w:val="Listeafsnit"/>
+        <w:pStyle w:val="ListParagraph"/>
         <w:numPr>
           <w:ilvl w:val="0"/>
           <w:numId w:val="3"/>
@@ -2753,7 +2861,7 @@
     </w:p>
     <w:p>
       <w:pPr>
-        <w:pStyle w:val="Listeafsnit"/>
+        <w:pStyle w:val="ListParagraph"/>
         <w:numPr>
           <w:ilvl w:val="0"/>
           <w:numId w:val="3"/>
@@ -2795,7 +2903,7 @@
     </w:p>
     <w:p>
       <w:pPr>
-        <w:pStyle w:val="Listeafsnit"/>
+        <w:pStyle w:val="ListParagraph"/>
         <w:numPr>
           <w:ilvl w:val="0"/>
           <w:numId w:val="3"/>
@@ -2847,7 +2955,7 @@
     </w:p>
     <w:p>
       <w:pPr>
-        <w:pStyle w:val="Listeafsnit"/>
+        <w:pStyle w:val="ListParagraph"/>
         <w:numPr>
           <w:ilvl w:val="0"/>
           <w:numId w:val="3"/>
@@ -2877,7 +2985,7 @@
     </w:p>
     <w:p>
       <w:pPr>
-        <w:pStyle w:val="Listeafsnit"/>
+        <w:pStyle w:val="ListParagraph"/>
         <w:numPr>
           <w:ilvl w:val="0"/>
           <w:numId w:val="3"/>
@@ -2919,7 +3027,7 @@
     </w:p>
     <w:p>
       <w:pPr>
-        <w:pStyle w:val="Listeafsnit"/>
+        <w:pStyle w:val="ListParagraph"/>
         <w:numPr>
           <w:ilvl w:val="0"/>
           <w:numId w:val="3"/>
@@ -2966,17 +3074,7 @@
           <w:szCs w:val="24"/>
           <w:lang w:eastAsia="da-DK"/>
         </w:rPr>
-        <w:t xml:space="preserve"> direkte til master branchen. </w:t>
-      </w:r>
-      <w:r>
-        <w:rPr>
-          <w:rFonts w:ascii="Arial" w:eastAsia="Times New Roman" w:hAnsi="Arial" w:cs="Arial"/>
-          <w:color w:val="000000"/>
-          <w:sz w:val="24"/>
-          <w:szCs w:val="24"/>
-          <w:lang w:eastAsia="da-DK"/>
-        </w:rPr>
-        <w:t>(medmindre det virker)</w:t>
+        <w:t xml:space="preserve"> direkte til master branchen. (medmindre det virker)</w:t>
       </w:r>
       <w:r>
         <w:rPr>
@@ -3035,7 +3133,7 @@
     </w:p>
     <w:p>
       <w:pPr>
-        <w:pStyle w:val="Listeafsnit"/>
+        <w:pStyle w:val="ListParagraph"/>
         <w:rPr>
           <w:rFonts w:ascii="Arial" w:eastAsia="Times New Roman" w:hAnsi="Arial" w:cs="Arial"/>
           <w:b/>
@@ -3512,6 +3610,7 @@
           <w:szCs w:val="24"/>
           <w:lang w:eastAsia="da-DK"/>
         </w:rPr>
+        <w:lastRenderedPageBreak/>
         <w:t>Det forventes a</w:t>
       </w:r>
       <w:r>
@@ -3587,7 +3686,6 @@
           <w:szCs w:val="24"/>
           <w:lang w:eastAsia="da-DK"/>
         </w:rPr>
-        <w:lastRenderedPageBreak/>
         <w:t>Mødeskik</w:t>
       </w:r>
     </w:p>
@@ -4108,7 +4206,7 @@
         <w:sdtContent>
           <w:p>
             <w:pPr>
-              <w:pStyle w:val="Sidefod"/>
+              <w:pStyle w:val="Footer"/>
               <w:jc w:val="center"/>
             </w:pPr>
             <w:r>
@@ -4206,7 +4304,7 @@
   </w:sdt>
   <w:p>
     <w:pPr>
-      <w:pStyle w:val="Sidefod"/>
+      <w:pStyle w:val="Footer"/>
     </w:pPr>
   </w:p>
 </w:ftr>
@@ -5175,13 +5273,13 @@
     <w:name w:val="Normal"/>
     <w:qFormat/>
   </w:style>
-  <w:style w:type="character" w:default="1" w:styleId="Standardskrifttypeiafsnit">
+  <w:style w:type="character" w:default="1" w:styleId="DefaultParagraphFont">
     <w:name w:val="Default Paragraph Font"/>
     <w:uiPriority w:val="1"/>
     <w:semiHidden/>
     <w:unhideWhenUsed/>
   </w:style>
-  <w:style w:type="table" w:default="1" w:styleId="Tabel-Normal">
+  <w:style w:type="table" w:default="1" w:styleId="TableNormal">
     <w:name w:val="Normal Table"/>
     <w:uiPriority w:val="99"/>
     <w:semiHidden/>
@@ -5196,7 +5294,7 @@
       </w:tblCellMar>
     </w:tblPr>
   </w:style>
-  <w:style w:type="numbering" w:default="1" w:styleId="Ingenoversigt">
+  <w:style w:type="numbering" w:default="1" w:styleId="NoList">
     <w:name w:val="No List"/>
     <w:uiPriority w:val="99"/>
     <w:semiHidden/>
@@ -5221,10 +5319,10 @@
   </w:style>
   <w:style w:type="character" w:customStyle="1" w:styleId="apple-tab-span">
     <w:name w:val="apple-tab-span"/>
-    <w:basedOn w:val="Standardskrifttypeiafsnit"/>
+    <w:basedOn w:val="DefaultParagraphFont"/>
     <w:rsid w:val="005C4E03"/>
   </w:style>
-  <w:style w:type="paragraph" w:styleId="Listeafsnit">
+  <w:style w:type="paragraph" w:styleId="ListParagraph">
     <w:name w:val="List Paragraph"/>
     <w:basedOn w:val="Normal"/>
     <w:uiPriority w:val="34"/>
@@ -5235,10 +5333,10 @@
       <w:contextualSpacing/>
     </w:pPr>
   </w:style>
-  <w:style w:type="paragraph" w:styleId="Sidehoved">
+  <w:style w:type="paragraph" w:styleId="Header">
     <w:name w:val="header"/>
     <w:basedOn w:val="Normal"/>
-    <w:link w:val="SidehovedTegn"/>
+    <w:link w:val="HeaderChar"/>
     <w:uiPriority w:val="99"/>
     <w:unhideWhenUsed/>
     <w:rsid w:val="00746A03"/>
@@ -5250,17 +5348,17 @@
       <w:spacing w:after="0" w:line="240" w:lineRule="auto"/>
     </w:pPr>
   </w:style>
-  <w:style w:type="character" w:customStyle="1" w:styleId="SidehovedTegn">
-    <w:name w:val="Sidehoved Tegn"/>
-    <w:basedOn w:val="Standardskrifttypeiafsnit"/>
-    <w:link w:val="Sidehoved"/>
+  <w:style w:type="character" w:customStyle="1" w:styleId="HeaderChar">
+    <w:name w:val="Header Char"/>
+    <w:basedOn w:val="DefaultParagraphFont"/>
+    <w:link w:val="Header"/>
     <w:uiPriority w:val="99"/>
     <w:rsid w:val="00746A03"/>
   </w:style>
-  <w:style w:type="paragraph" w:styleId="Sidefod">
+  <w:style w:type="paragraph" w:styleId="Footer">
     <w:name w:val="footer"/>
     <w:basedOn w:val="Normal"/>
-    <w:link w:val="SidefodTegn"/>
+    <w:link w:val="FooterChar"/>
     <w:uiPriority w:val="99"/>
     <w:unhideWhenUsed/>
     <w:rsid w:val="00746A03"/>
@@ -5272,10 +5370,10 @@
       <w:spacing w:after="0" w:line="240" w:lineRule="auto"/>
     </w:pPr>
   </w:style>
-  <w:style w:type="character" w:customStyle="1" w:styleId="SidefodTegn">
-    <w:name w:val="Sidefod Tegn"/>
-    <w:basedOn w:val="Standardskrifttypeiafsnit"/>
-    <w:link w:val="Sidefod"/>
+  <w:style w:type="character" w:customStyle="1" w:styleId="FooterChar">
+    <w:name w:val="Footer Char"/>
+    <w:basedOn w:val="DefaultParagraphFont"/>
+    <w:link w:val="Footer"/>
     <w:uiPriority w:val="99"/>
     <w:rsid w:val="00746A03"/>
   </w:style>

</xml_diff>

<commit_message>
Tilføjet Belbinrolle tabel til sidst i samarbejdsaftalen
</commit_message>
<xml_diff>
--- a/Filer/Opstartsfasen/Samarbejdsaftale.docx
+++ b/Filer/Opstartsfasen/Samarbejdsaftale.docx
@@ -1342,7 +1342,7 @@
     </w:p>
     <w:p>
       <w:pPr>
-        <w:pStyle w:val="Listeafsnit"/>
+        <w:pStyle w:val="ListParagraph"/>
         <w:numPr>
           <w:ilvl w:val="0"/>
           <w:numId w:val="1"/>
@@ -1390,7 +1390,7 @@
     </w:p>
     <w:p>
       <w:pPr>
-        <w:pStyle w:val="Listeafsnit"/>
+        <w:pStyle w:val="ListParagraph"/>
         <w:numPr>
           <w:ilvl w:val="0"/>
           <w:numId w:val="3"/>
@@ -1428,7 +1428,7 @@
     </w:p>
     <w:p>
       <w:pPr>
-        <w:pStyle w:val="Listeafsnit"/>
+        <w:pStyle w:val="ListParagraph"/>
         <w:numPr>
           <w:ilvl w:val="1"/>
           <w:numId w:val="3"/>
@@ -1566,7 +1566,7 @@
     </w:p>
     <w:p>
       <w:pPr>
-        <w:pStyle w:val="Listeafsnit"/>
+        <w:pStyle w:val="ListParagraph"/>
         <w:numPr>
           <w:ilvl w:val="2"/>
           <w:numId w:val="3"/>
@@ -1604,7 +1604,7 @@
     </w:p>
     <w:p>
       <w:pPr>
-        <w:pStyle w:val="Listeafsnit"/>
+        <w:pStyle w:val="ListParagraph"/>
         <w:numPr>
           <w:ilvl w:val="1"/>
           <w:numId w:val="3"/>
@@ -1642,7 +1642,7 @@
     </w:p>
     <w:p>
       <w:pPr>
-        <w:pStyle w:val="Listeafsnit"/>
+        <w:pStyle w:val="ListParagraph"/>
         <w:numPr>
           <w:ilvl w:val="2"/>
           <w:numId w:val="3"/>
@@ -1680,7 +1680,7 @@
     </w:p>
     <w:p>
       <w:pPr>
-        <w:pStyle w:val="Listeafsnit"/>
+        <w:pStyle w:val="ListParagraph"/>
         <w:spacing w:after="0" w:line="276" w:lineRule="auto"/>
         <w:ind w:left="1302"/>
         <w:jc w:val="both"/>
@@ -1725,7 +1725,7 @@
     </w:p>
     <w:p>
       <w:pPr>
-        <w:pStyle w:val="Listeafsnit"/>
+        <w:pStyle w:val="ListParagraph"/>
         <w:numPr>
           <w:ilvl w:val="0"/>
           <w:numId w:val="1"/>
@@ -1753,7 +1753,7 @@
     </w:p>
     <w:p>
       <w:pPr>
-        <w:pStyle w:val="Listeafsnit"/>
+        <w:pStyle w:val="ListParagraph"/>
         <w:numPr>
           <w:ilvl w:val="0"/>
           <w:numId w:val="3"/>
@@ -1790,7 +1790,7 @@
     </w:p>
     <w:p>
       <w:pPr>
-        <w:pStyle w:val="Listeafsnit"/>
+        <w:pStyle w:val="ListParagraph"/>
         <w:numPr>
           <w:ilvl w:val="1"/>
           <w:numId w:val="3"/>
@@ -1830,7 +1830,7 @@
     </w:p>
     <w:p>
       <w:pPr>
-        <w:pStyle w:val="Listeafsnit"/>
+        <w:pStyle w:val="ListParagraph"/>
         <w:numPr>
           <w:ilvl w:val="0"/>
           <w:numId w:val="1"/>
@@ -1953,7 +1953,7 @@
     </w:p>
     <w:p>
       <w:pPr>
-        <w:pStyle w:val="Listeafsnit"/>
+        <w:pStyle w:val="ListParagraph"/>
         <w:numPr>
           <w:ilvl w:val="0"/>
           <w:numId w:val="1"/>
@@ -2001,7 +2001,7 @@
     </w:p>
     <w:p>
       <w:pPr>
-        <w:pStyle w:val="Listeafsnit"/>
+        <w:pStyle w:val="ListParagraph"/>
         <w:numPr>
           <w:ilvl w:val="0"/>
           <w:numId w:val="3"/>
@@ -2029,7 +2029,7 @@
     </w:p>
     <w:p>
       <w:pPr>
-        <w:pStyle w:val="Listeafsnit"/>
+        <w:pStyle w:val="ListParagraph"/>
         <w:numPr>
           <w:ilvl w:val="0"/>
           <w:numId w:val="3"/>
@@ -2079,7 +2079,7 @@
     </w:p>
     <w:p>
       <w:pPr>
-        <w:pStyle w:val="Listeafsnit"/>
+        <w:pStyle w:val="ListParagraph"/>
         <w:spacing w:after="0" w:line="276" w:lineRule="auto"/>
         <w:ind w:left="1302"/>
         <w:jc w:val="both"/>
@@ -2094,7 +2094,7 @@
     </w:p>
     <w:p>
       <w:pPr>
-        <w:pStyle w:val="Listeafsnit"/>
+        <w:pStyle w:val="ListParagraph"/>
         <w:numPr>
           <w:ilvl w:val="0"/>
           <w:numId w:val="1"/>
@@ -2122,19 +2122,19 @@
     </w:p>
     <w:p>
       <w:pPr>
-        <w:pStyle w:val="Listeafsnit"/>
-        <w:rPr>
-          <w:rFonts w:ascii="Arial" w:eastAsia="Times New Roman" w:hAnsi="Arial" w:cs="Arial"/>
-          <w:color w:val="000000"/>
-          <w:sz w:val="24"/>
-          <w:szCs w:val="24"/>
-          <w:lang w:eastAsia="da-DK"/>
-        </w:rPr>
-      </w:pPr>
-    </w:p>
-    <w:p>
-      <w:pPr>
-        <w:pStyle w:val="Listeafsnit"/>
+        <w:pStyle w:val="ListParagraph"/>
+        <w:rPr>
+          <w:rFonts w:ascii="Arial" w:eastAsia="Times New Roman" w:hAnsi="Arial" w:cs="Arial"/>
+          <w:color w:val="000000"/>
+          <w:sz w:val="24"/>
+          <w:szCs w:val="24"/>
+          <w:lang w:eastAsia="da-DK"/>
+        </w:rPr>
+      </w:pPr>
+    </w:p>
+    <w:p>
+      <w:pPr>
+        <w:pStyle w:val="ListParagraph"/>
         <w:spacing w:after="0" w:line="276" w:lineRule="auto"/>
         <w:ind w:left="1302"/>
         <w:jc w:val="both"/>
@@ -2187,7 +2187,7 @@
     </w:p>
     <w:p>
       <w:pPr>
-        <w:pStyle w:val="Listeafsnit"/>
+        <w:pStyle w:val="ListParagraph"/>
         <w:numPr>
           <w:ilvl w:val="0"/>
           <w:numId w:val="2"/>
@@ -2364,7 +2364,7 @@
     </w:p>
     <w:p>
       <w:pPr>
-        <w:pStyle w:val="Listeafsnit"/>
+        <w:pStyle w:val="ListParagraph"/>
         <w:spacing w:after="0" w:line="276" w:lineRule="auto"/>
         <w:ind w:left="1302"/>
         <w:jc w:val="both"/>
@@ -2378,7 +2378,7 @@
     </w:p>
     <w:p>
       <w:pPr>
-        <w:pStyle w:val="Listeafsnit"/>
+        <w:pStyle w:val="ListParagraph"/>
         <w:numPr>
           <w:ilvl w:val="0"/>
           <w:numId w:val="2"/>
@@ -2466,7 +2466,7 @@
     </w:p>
     <w:p>
       <w:pPr>
-        <w:pStyle w:val="Listeafsnit"/>
+        <w:pStyle w:val="ListParagraph"/>
         <w:spacing w:after="0" w:line="276" w:lineRule="auto"/>
         <w:ind w:left="1302"/>
         <w:jc w:val="both"/>
@@ -2480,7 +2480,7 @@
     </w:p>
     <w:p>
       <w:pPr>
-        <w:pStyle w:val="Listeafsnit"/>
+        <w:pStyle w:val="ListParagraph"/>
         <w:numPr>
           <w:ilvl w:val="0"/>
           <w:numId w:val="2"/>
@@ -2548,7 +2548,7 @@
     </w:p>
     <w:p>
       <w:pPr>
-        <w:pStyle w:val="Listeafsnit"/>
+        <w:pStyle w:val="ListParagraph"/>
         <w:spacing w:after="0" w:line="276" w:lineRule="auto"/>
         <w:ind w:left="1302"/>
         <w:jc w:val="both"/>
@@ -2562,7 +2562,7 @@
     </w:p>
     <w:p>
       <w:pPr>
-        <w:pStyle w:val="Listeafsnit"/>
+        <w:pStyle w:val="ListParagraph"/>
         <w:numPr>
           <w:ilvl w:val="0"/>
           <w:numId w:val="2"/>
@@ -2610,7 +2610,7 @@
     </w:p>
     <w:p>
       <w:pPr>
-        <w:pStyle w:val="Listeafsnit"/>
+        <w:pStyle w:val="ListParagraph"/>
         <w:spacing w:after="0" w:line="276" w:lineRule="auto"/>
         <w:ind w:left="1302"/>
         <w:jc w:val="both"/>
@@ -2624,7 +2624,7 @@
     </w:p>
     <w:p>
       <w:pPr>
-        <w:pStyle w:val="Listeafsnit"/>
+        <w:pStyle w:val="ListParagraph"/>
         <w:numPr>
           <w:ilvl w:val="0"/>
           <w:numId w:val="2"/>
@@ -2715,19 +2715,19 @@
     </w:p>
     <w:p>
       <w:pPr>
-        <w:pStyle w:val="Listeafsnit"/>
-        <w:rPr>
-          <w:rFonts w:ascii="Arial" w:eastAsia="Times New Roman" w:hAnsi="Arial" w:cs="Arial"/>
-          <w:color w:val="000000"/>
-          <w:sz w:val="24"/>
-          <w:szCs w:val="24"/>
-          <w:lang w:eastAsia="da-DK"/>
-        </w:rPr>
-      </w:pPr>
-    </w:p>
-    <w:p>
-      <w:pPr>
-        <w:pStyle w:val="Listeafsnit"/>
+        <w:pStyle w:val="ListParagraph"/>
+        <w:rPr>
+          <w:rFonts w:ascii="Arial" w:eastAsia="Times New Roman" w:hAnsi="Arial" w:cs="Arial"/>
+          <w:color w:val="000000"/>
+          <w:sz w:val="24"/>
+          <w:szCs w:val="24"/>
+          <w:lang w:eastAsia="da-DK"/>
+        </w:rPr>
+      </w:pPr>
+    </w:p>
+    <w:p>
+      <w:pPr>
+        <w:pStyle w:val="ListParagraph"/>
         <w:numPr>
           <w:ilvl w:val="0"/>
           <w:numId w:val="2"/>
@@ -2807,19 +2807,19 @@
     </w:p>
     <w:p>
       <w:pPr>
-        <w:pStyle w:val="Listeafsnit"/>
-        <w:rPr>
-          <w:rFonts w:ascii="Arial" w:eastAsia="Times New Roman" w:hAnsi="Arial" w:cs="Arial"/>
-          <w:color w:val="000000"/>
-          <w:sz w:val="24"/>
-          <w:szCs w:val="24"/>
-          <w:lang w:eastAsia="da-DK"/>
-        </w:rPr>
-      </w:pPr>
-    </w:p>
-    <w:p>
-      <w:pPr>
-        <w:pStyle w:val="Listeafsnit"/>
+        <w:pStyle w:val="ListParagraph"/>
+        <w:rPr>
+          <w:rFonts w:ascii="Arial" w:eastAsia="Times New Roman" w:hAnsi="Arial" w:cs="Arial"/>
+          <w:color w:val="000000"/>
+          <w:sz w:val="24"/>
+          <w:szCs w:val="24"/>
+          <w:lang w:eastAsia="da-DK"/>
+        </w:rPr>
+      </w:pPr>
+    </w:p>
+    <w:p>
+      <w:pPr>
+        <w:pStyle w:val="ListParagraph"/>
         <w:numPr>
           <w:ilvl w:val="0"/>
           <w:numId w:val="2"/>
@@ -2847,19 +2847,19 @@
     </w:p>
     <w:p>
       <w:pPr>
-        <w:pStyle w:val="Listeafsnit"/>
-        <w:rPr>
-          <w:rFonts w:ascii="Arial" w:eastAsia="Times New Roman" w:hAnsi="Arial" w:cs="Arial"/>
-          <w:color w:val="000000"/>
-          <w:sz w:val="24"/>
-          <w:szCs w:val="24"/>
-          <w:lang w:eastAsia="da-DK"/>
-        </w:rPr>
-      </w:pPr>
-    </w:p>
-    <w:p>
-      <w:pPr>
-        <w:pStyle w:val="Listeafsnit"/>
+        <w:pStyle w:val="ListParagraph"/>
+        <w:rPr>
+          <w:rFonts w:ascii="Arial" w:eastAsia="Times New Roman" w:hAnsi="Arial" w:cs="Arial"/>
+          <w:color w:val="000000"/>
+          <w:sz w:val="24"/>
+          <w:szCs w:val="24"/>
+          <w:lang w:eastAsia="da-DK"/>
+        </w:rPr>
+      </w:pPr>
+    </w:p>
+    <w:p>
+      <w:pPr>
+        <w:pStyle w:val="ListParagraph"/>
         <w:numPr>
           <w:ilvl w:val="0"/>
           <w:numId w:val="2"/>
@@ -2889,7 +2889,7 @@
     </w:p>
     <w:p>
       <w:pPr>
-        <w:pStyle w:val="Listeafsnit"/>
+        <w:pStyle w:val="ListParagraph"/>
         <w:rPr>
           <w:rFonts w:ascii="Arial" w:eastAsia="Times New Roman" w:hAnsi="Arial" w:cs="Arial"/>
           <w:b/>
@@ -2903,7 +2903,7 @@
     </w:p>
     <w:p>
       <w:pPr>
-        <w:pStyle w:val="Listeafsnit"/>
+        <w:pStyle w:val="ListParagraph"/>
         <w:numPr>
           <w:ilvl w:val="0"/>
           <w:numId w:val="3"/>
@@ -2933,7 +2933,7 @@
     </w:p>
     <w:p>
       <w:pPr>
-        <w:pStyle w:val="Listeafsnit"/>
+        <w:pStyle w:val="ListParagraph"/>
         <w:numPr>
           <w:ilvl w:val="0"/>
           <w:numId w:val="3"/>
@@ -2975,7 +2975,7 @@
     </w:p>
     <w:p>
       <w:pPr>
-        <w:pStyle w:val="Listeafsnit"/>
+        <w:pStyle w:val="ListParagraph"/>
         <w:numPr>
           <w:ilvl w:val="0"/>
           <w:numId w:val="3"/>
@@ -3017,7 +3017,7 @@
     </w:p>
     <w:p>
       <w:pPr>
-        <w:pStyle w:val="Listeafsnit"/>
+        <w:pStyle w:val="ListParagraph"/>
         <w:numPr>
           <w:ilvl w:val="0"/>
           <w:numId w:val="3"/>
@@ -3069,7 +3069,7 @@
     </w:p>
     <w:p>
       <w:pPr>
-        <w:pStyle w:val="Listeafsnit"/>
+        <w:pStyle w:val="ListParagraph"/>
         <w:numPr>
           <w:ilvl w:val="0"/>
           <w:numId w:val="3"/>
@@ -3099,7 +3099,7 @@
     </w:p>
     <w:p>
       <w:pPr>
-        <w:pStyle w:val="Listeafsnit"/>
+        <w:pStyle w:val="ListParagraph"/>
         <w:numPr>
           <w:ilvl w:val="0"/>
           <w:numId w:val="3"/>
@@ -3141,7 +3141,7 @@
     </w:p>
     <w:p>
       <w:pPr>
-        <w:pStyle w:val="Listeafsnit"/>
+        <w:pStyle w:val="ListParagraph"/>
         <w:numPr>
           <w:ilvl w:val="0"/>
           <w:numId w:val="3"/>
@@ -3247,7 +3247,7 @@
     </w:p>
     <w:p>
       <w:pPr>
-        <w:pStyle w:val="Listeafsnit"/>
+        <w:pStyle w:val="ListParagraph"/>
         <w:rPr>
           <w:rFonts w:ascii="Arial" w:eastAsia="Times New Roman" w:hAnsi="Arial" w:cs="Arial"/>
           <w:b/>
@@ -3525,19 +3525,7 @@
           <w:szCs w:val="24"/>
           <w:lang w:eastAsia="da-DK"/>
         </w:rPr>
-        <w:t>gru</w:t>
-      </w:r>
-      <w:bookmarkStart w:id="0" w:name="_GoBack"/>
-      <w:bookmarkEnd w:id="0"/>
-      <w:r>
-        <w:rPr>
-          <w:rFonts w:ascii="Arial" w:eastAsia="Times New Roman" w:hAnsi="Arial" w:cs="Arial"/>
-          <w:color w:val="000000"/>
-          <w:sz w:val="24"/>
-          <w:szCs w:val="24"/>
-          <w:lang w:eastAsia="da-DK"/>
-        </w:rPr>
-        <w:t>ppen</w:t>
+        <w:t>gruppen</w:t>
       </w:r>
       <w:proofErr w:type="gramEnd"/>
       <w:r>
@@ -3955,21 +3943,8 @@
           <w:lang w:eastAsia="da-DK"/>
         </w:rPr>
       </w:pPr>
-      <w:r>
-        <w:rPr>
-          <w:rFonts w:ascii="Arial" w:eastAsia="Times New Roman" w:hAnsi="Arial" w:cs="Arial"/>
-          <w:color w:val="000000"/>
-          <w:sz w:val="24"/>
-          <w:szCs w:val="24"/>
-          <w:lang w:eastAsia="da-DK"/>
-        </w:rPr>
-        <w:br w:type="page"/>
-      </w:r>
-    </w:p>
-    <w:p>
-      <w:pPr>
-        <w:spacing w:after="0" w:line="276" w:lineRule="auto"/>
-        <w:jc w:val="both"/>
+      <w:proofErr w:type="spellStart"/>
+      <w:r>
         <w:rPr>
           <w:rFonts w:ascii="Arial" w:eastAsia="Times New Roman" w:hAnsi="Arial" w:cs="Arial"/>
           <w:b/>
@@ -3979,8 +3954,9 @@
           <w:szCs w:val="24"/>
           <w:lang w:eastAsia="da-DK"/>
         </w:rPr>
-      </w:pPr>
-      <w:proofErr w:type="spellStart"/>
+        <w:t>Belbin</w:t>
+      </w:r>
+      <w:proofErr w:type="spellEnd"/>
       <w:r>
         <w:rPr>
           <w:rFonts w:ascii="Arial" w:eastAsia="Times New Roman" w:hAnsi="Arial" w:cs="Arial"/>
@@ -3991,11 +3967,13 @@
           <w:szCs w:val="24"/>
           <w:lang w:eastAsia="da-DK"/>
         </w:rPr>
-        <w:lastRenderedPageBreak/>
-        <w:t>Belbin</w:t>
-      </w:r>
-      <w:proofErr w:type="spellEnd"/>
-      <w:r>
+        <w:t xml:space="preserve"> Gruppeprofil</w:t>
+      </w:r>
+    </w:p>
+    <w:p>
+      <w:pPr>
+        <w:spacing w:after="0" w:line="276" w:lineRule="auto"/>
+        <w:jc w:val="both"/>
         <w:rPr>
           <w:rFonts w:ascii="Arial" w:eastAsia="Times New Roman" w:hAnsi="Arial" w:cs="Arial"/>
           <w:b/>
@@ -4005,13 +3983,129 @@
           <w:szCs w:val="24"/>
           <w:lang w:eastAsia="da-DK"/>
         </w:rPr>
-        <w:t xml:space="preserve"> Gruppeprofil</w:t>
-      </w:r>
-    </w:p>
-    <w:p>
-      <w:pPr>
-        <w:spacing w:after="0" w:line="276" w:lineRule="auto"/>
-        <w:jc w:val="both"/>
+      </w:pPr>
+    </w:p>
+    <w:p>
+      <w:pPr>
+        <w:spacing w:after="0" w:line="276" w:lineRule="auto"/>
+        <w:jc w:val="both"/>
+        <w:rPr>
+          <w:rFonts w:ascii="Arial" w:eastAsia="Times New Roman" w:hAnsi="Arial" w:cs="Arial"/>
+          <w:color w:val="000000"/>
+          <w:sz w:val="24"/>
+          <w:szCs w:val="24"/>
+          <w:lang w:eastAsia="da-DK"/>
+        </w:rPr>
+      </w:pPr>
+      <w:r>
+        <w:rPr>
+          <w:rFonts w:ascii="Arial" w:eastAsia="Times New Roman" w:hAnsi="Arial" w:cs="Arial"/>
+          <w:color w:val="000000"/>
+          <w:sz w:val="24"/>
+          <w:szCs w:val="24"/>
+          <w:lang w:eastAsia="da-DK"/>
+        </w:rPr>
+        <w:t>Gruppens styrker og sva</w:t>
+      </w:r>
+      <w:r>
+        <w:rPr>
+          <w:rFonts w:ascii="Arial" w:eastAsia="Times New Roman" w:hAnsi="Arial" w:cs="Arial"/>
+          <w:color w:val="000000"/>
+          <w:sz w:val="24"/>
+          <w:szCs w:val="24"/>
+          <w:lang w:eastAsia="da-DK"/>
+        </w:rPr>
+        <w:t>g</w:t>
+      </w:r>
+      <w:r>
+        <w:rPr>
+          <w:rFonts w:ascii="Arial" w:eastAsia="Times New Roman" w:hAnsi="Arial" w:cs="Arial"/>
+          <w:color w:val="000000"/>
+          <w:sz w:val="24"/>
+          <w:szCs w:val="24"/>
+          <w:lang w:eastAsia="da-DK"/>
+        </w:rPr>
+        <w:t xml:space="preserve">heder er </w:t>
+      </w:r>
+      <w:proofErr w:type="spellStart"/>
+      <w:r>
+        <w:rPr>
+          <w:rFonts w:ascii="Arial" w:eastAsia="Times New Roman" w:hAnsi="Arial" w:cs="Arial"/>
+          <w:color w:val="000000"/>
+          <w:sz w:val="24"/>
+          <w:szCs w:val="24"/>
+          <w:lang w:eastAsia="da-DK"/>
+        </w:rPr>
+        <w:t>outlined</w:t>
+      </w:r>
+      <w:proofErr w:type="spellEnd"/>
+      <w:r>
+        <w:rPr>
+          <w:rFonts w:ascii="Arial" w:eastAsia="Times New Roman" w:hAnsi="Arial" w:cs="Arial"/>
+          <w:color w:val="000000"/>
+          <w:sz w:val="24"/>
+          <w:szCs w:val="24"/>
+          <w:lang w:eastAsia="da-DK"/>
+        </w:rPr>
+        <w:t xml:space="preserve"> herunder</w:t>
+      </w:r>
+      <w:r>
+        <w:rPr>
+          <w:rFonts w:ascii="Arial" w:eastAsia="Times New Roman" w:hAnsi="Arial" w:cs="Arial"/>
+          <w:color w:val="000000"/>
+          <w:sz w:val="24"/>
+          <w:szCs w:val="24"/>
+          <w:lang w:eastAsia="da-DK"/>
+        </w:rPr>
+        <w:t>, opstillet efter den samlede score</w:t>
+      </w:r>
+      <w:r>
+        <w:rPr>
+          <w:rFonts w:ascii="Arial" w:eastAsia="Times New Roman" w:hAnsi="Arial" w:cs="Arial"/>
+          <w:color w:val="000000"/>
+          <w:sz w:val="24"/>
+          <w:szCs w:val="24"/>
+          <w:lang w:eastAsia="da-DK"/>
+        </w:rPr>
+        <w:t xml:space="preserve"> (rollerne kan ses for hvert gruppemedlem på side 7)</w:t>
+      </w:r>
+      <w:r>
+        <w:rPr>
+          <w:rFonts w:ascii="Arial" w:eastAsia="Times New Roman" w:hAnsi="Arial" w:cs="Arial"/>
+          <w:color w:val="000000"/>
+          <w:sz w:val="24"/>
+          <w:szCs w:val="24"/>
+          <w:lang w:eastAsia="da-DK"/>
+        </w:rPr>
+        <w:t>:</w:t>
+      </w:r>
+    </w:p>
+    <w:p>
+      <w:pPr>
+        <w:spacing w:after="0" w:line="276" w:lineRule="auto"/>
+        <w:jc w:val="both"/>
+        <w:rPr>
+          <w:rFonts w:ascii="Arial" w:eastAsia="Times New Roman" w:hAnsi="Arial" w:cs="Arial"/>
+          <w:color w:val="000000"/>
+          <w:sz w:val="24"/>
+          <w:szCs w:val="24"/>
+          <w:lang w:eastAsia="da-DK"/>
+        </w:rPr>
+      </w:pPr>
+    </w:p>
+    <w:p>
+      <w:pPr>
+        <w:spacing w:after="0" w:line="276" w:lineRule="auto"/>
+        <w:jc w:val="both"/>
+        <w:rPr>
+          <w:rFonts w:ascii="Arial" w:eastAsia="Times New Roman" w:hAnsi="Arial" w:cs="Arial"/>
+          <w:color w:val="000000"/>
+          <w:sz w:val="24"/>
+          <w:szCs w:val="24"/>
+          <w:lang w:eastAsia="da-DK"/>
+        </w:rPr>
+      </w:pPr>
+      <w:r>
         <w:rPr>
           <w:rFonts w:ascii="Arial" w:eastAsia="Times New Roman" w:hAnsi="Arial" w:cs="Arial"/>
           <w:b/>
@@ -4021,118 +4115,8 @@
           <w:szCs w:val="24"/>
           <w:lang w:eastAsia="da-DK"/>
         </w:rPr>
-      </w:pPr>
-    </w:p>
-    <w:p>
-      <w:pPr>
-        <w:spacing w:after="0" w:line="276" w:lineRule="auto"/>
-        <w:jc w:val="both"/>
-        <w:rPr>
-          <w:rFonts w:ascii="Arial" w:eastAsia="Times New Roman" w:hAnsi="Arial" w:cs="Arial"/>
-          <w:color w:val="000000"/>
-          <w:sz w:val="24"/>
-          <w:szCs w:val="24"/>
-          <w:lang w:eastAsia="da-DK"/>
-        </w:rPr>
-      </w:pPr>
-      <w:r>
-        <w:rPr>
-          <w:rFonts w:ascii="Arial" w:eastAsia="Times New Roman" w:hAnsi="Arial" w:cs="Arial"/>
-          <w:color w:val="000000"/>
-          <w:sz w:val="24"/>
-          <w:szCs w:val="24"/>
-          <w:lang w:eastAsia="da-DK"/>
-        </w:rPr>
-        <w:t>Gruppens styrker og sva</w:t>
-      </w:r>
-      <w:r>
-        <w:rPr>
-          <w:rFonts w:ascii="Arial" w:eastAsia="Times New Roman" w:hAnsi="Arial" w:cs="Arial"/>
-          <w:color w:val="000000"/>
-          <w:sz w:val="24"/>
-          <w:szCs w:val="24"/>
-          <w:lang w:eastAsia="da-DK"/>
-        </w:rPr>
-        <w:t>g</w:t>
-      </w:r>
-      <w:r>
-        <w:rPr>
-          <w:rFonts w:ascii="Arial" w:eastAsia="Times New Roman" w:hAnsi="Arial" w:cs="Arial"/>
-          <w:color w:val="000000"/>
-          <w:sz w:val="24"/>
-          <w:szCs w:val="24"/>
-          <w:lang w:eastAsia="da-DK"/>
-        </w:rPr>
-        <w:t xml:space="preserve">heder er </w:t>
-      </w:r>
-      <w:proofErr w:type="spellStart"/>
-      <w:r>
-        <w:rPr>
-          <w:rFonts w:ascii="Arial" w:eastAsia="Times New Roman" w:hAnsi="Arial" w:cs="Arial"/>
-          <w:color w:val="000000"/>
-          <w:sz w:val="24"/>
-          <w:szCs w:val="24"/>
-          <w:lang w:eastAsia="da-DK"/>
-        </w:rPr>
-        <w:t>outlined</w:t>
-      </w:r>
-      <w:proofErr w:type="spellEnd"/>
-      <w:r>
-        <w:rPr>
-          <w:rFonts w:ascii="Arial" w:eastAsia="Times New Roman" w:hAnsi="Arial" w:cs="Arial"/>
-          <w:color w:val="000000"/>
-          <w:sz w:val="24"/>
-          <w:szCs w:val="24"/>
-          <w:lang w:eastAsia="da-DK"/>
-        </w:rPr>
-        <w:t xml:space="preserve"> herunder</w:t>
-      </w:r>
-      <w:r>
-        <w:rPr>
-          <w:rFonts w:ascii="Arial" w:eastAsia="Times New Roman" w:hAnsi="Arial" w:cs="Arial"/>
-          <w:color w:val="000000"/>
-          <w:sz w:val="24"/>
-          <w:szCs w:val="24"/>
-          <w:lang w:eastAsia="da-DK"/>
-        </w:rPr>
-        <w:t>, opstillet efter den samlede score</w:t>
-      </w:r>
-      <w:r>
-        <w:rPr>
-          <w:rFonts w:ascii="Arial" w:eastAsia="Times New Roman" w:hAnsi="Arial" w:cs="Arial"/>
-          <w:color w:val="000000"/>
-          <w:sz w:val="24"/>
-          <w:szCs w:val="24"/>
-          <w:lang w:eastAsia="da-DK"/>
-        </w:rPr>
-        <w:t>:</w:t>
-      </w:r>
-    </w:p>
-    <w:p>
-      <w:pPr>
-        <w:spacing w:after="0" w:line="276" w:lineRule="auto"/>
-        <w:jc w:val="both"/>
-        <w:rPr>
-          <w:rFonts w:ascii="Arial" w:eastAsia="Times New Roman" w:hAnsi="Arial" w:cs="Arial"/>
-          <w:color w:val="000000"/>
-          <w:sz w:val="24"/>
-          <w:szCs w:val="24"/>
-          <w:lang w:eastAsia="da-DK"/>
-        </w:rPr>
-      </w:pPr>
-    </w:p>
-    <w:p>
-      <w:pPr>
-        <w:spacing w:after="0" w:line="276" w:lineRule="auto"/>
-        <w:jc w:val="both"/>
-        <w:rPr>
-          <w:rFonts w:ascii="Arial" w:eastAsia="Times New Roman" w:hAnsi="Arial" w:cs="Arial"/>
-          <w:color w:val="000000"/>
-          <w:sz w:val="24"/>
-          <w:szCs w:val="24"/>
-          <w:lang w:eastAsia="da-DK"/>
-        </w:rPr>
-      </w:pPr>
+        <w:t>St</w:t>
+      </w:r>
       <w:r>
         <w:rPr>
           <w:rFonts w:ascii="Arial" w:eastAsia="Times New Roman" w:hAnsi="Arial" w:cs="Arial"/>
@@ -4143,18 +4127,6 @@
           <w:szCs w:val="24"/>
           <w:lang w:eastAsia="da-DK"/>
         </w:rPr>
-        <w:t>St</w:t>
-      </w:r>
-      <w:r>
-        <w:rPr>
-          <w:rFonts w:ascii="Arial" w:eastAsia="Times New Roman" w:hAnsi="Arial" w:cs="Arial"/>
-          <w:b/>
-          <w:bCs/>
-          <w:color w:val="000000"/>
-          <w:sz w:val="24"/>
-          <w:szCs w:val="24"/>
-          <w:lang w:eastAsia="da-DK"/>
-        </w:rPr>
         <w:t>ærke Roller</w:t>
       </w:r>
       <w:r>
@@ -4170,7 +4142,7 @@
     </w:p>
     <w:p>
       <w:pPr>
-        <w:pStyle w:val="Listeafsnit"/>
+        <w:pStyle w:val="ListParagraph"/>
         <w:numPr>
           <w:ilvl w:val="0"/>
           <w:numId w:val="6"/>
@@ -4210,7 +4182,7 @@
     </w:p>
     <w:p>
       <w:pPr>
-        <w:pStyle w:val="Listeafsnit"/>
+        <w:pStyle w:val="ListParagraph"/>
         <w:numPr>
           <w:ilvl w:val="0"/>
           <w:numId w:val="6"/>
@@ -4247,10 +4219,12 @@
         </w:rPr>
         <w:t xml:space="preserve"> (311/600)</w:t>
       </w:r>
-    </w:p>
-    <w:p>
-      <w:pPr>
-        <w:pStyle w:val="Listeafsnit"/>
+      <w:bookmarkStart w:id="0" w:name="_GoBack"/>
+      <w:bookmarkEnd w:id="0"/>
+    </w:p>
+    <w:p>
+      <w:pPr>
+        <w:pStyle w:val="ListParagraph"/>
         <w:numPr>
           <w:ilvl w:val="0"/>
           <w:numId w:val="6"/>
@@ -4278,7 +4252,7 @@
     </w:p>
     <w:p>
       <w:pPr>
-        <w:pStyle w:val="Listeafsnit"/>
+        <w:pStyle w:val="ListParagraph"/>
         <w:numPr>
           <w:ilvl w:val="0"/>
           <w:numId w:val="6"/>
@@ -4306,7 +4280,7 @@
     </w:p>
     <w:p>
       <w:pPr>
-        <w:pStyle w:val="Listeafsnit"/>
+        <w:pStyle w:val="ListParagraph"/>
         <w:numPr>
           <w:ilvl w:val="0"/>
           <w:numId w:val="6"/>
@@ -4334,7 +4308,7 @@
     </w:p>
     <w:p>
       <w:pPr>
-        <w:pStyle w:val="Listeafsnit"/>
+        <w:pStyle w:val="ListParagraph"/>
         <w:spacing w:after="0" w:line="276" w:lineRule="auto"/>
         <w:jc w:val="both"/>
         <w:rPr>
@@ -4399,7 +4373,7 @@
     </w:p>
     <w:p>
       <w:pPr>
-        <w:pStyle w:val="Listeafsnit"/>
+        <w:pStyle w:val="ListParagraph"/>
         <w:numPr>
           <w:ilvl w:val="0"/>
           <w:numId w:val="7"/>
@@ -4427,7 +4401,7 @@
     </w:p>
     <w:p>
       <w:pPr>
-        <w:pStyle w:val="Listeafsnit"/>
+        <w:pStyle w:val="ListParagraph"/>
         <w:numPr>
           <w:ilvl w:val="0"/>
           <w:numId w:val="7"/>
@@ -4455,7 +4429,7 @@
     </w:p>
     <w:p>
       <w:pPr>
-        <w:pStyle w:val="Listeafsnit"/>
+        <w:pStyle w:val="ListParagraph"/>
         <w:numPr>
           <w:ilvl w:val="0"/>
           <w:numId w:val="7"/>
@@ -4483,7 +4457,7 @@
     </w:p>
     <w:p>
       <w:pPr>
-        <w:pStyle w:val="Listeafsnit"/>
+        <w:pStyle w:val="ListParagraph"/>
         <w:numPr>
           <w:ilvl w:val="0"/>
           <w:numId w:val="7"/>
@@ -4511,7 +4485,7 @@
     </w:p>
     <w:p>
       <w:pPr>
-        <w:pStyle w:val="Listeafsnit"/>
+        <w:pStyle w:val="ListParagraph"/>
         <w:spacing w:after="0" w:line="276" w:lineRule="auto"/>
         <w:jc w:val="both"/>
         <w:rPr>
@@ -4565,7 +4539,18 @@
           <w:szCs w:val="24"/>
           <w:lang w:eastAsia="da-DK"/>
         </w:rPr>
-        <w:t xml:space="preserve"> og afslutningen af opgaver; dette kan være en stor styrke, men samtidig også være en stor svaghed, fordi det kan udløse konflikter. Det kan være en stor styrke, fordi det kan lægge et godt fundament for en ny opgave, men samtidig betyde at et evt. arbejdspres ikke stiger os til hovedet. Med tilføjelser fra ”Afslutter”-delen kan betyde, at det arbejde som laves under pres bedre kan finpudses og derfra afrunde opgaverne; her skal dog passes meget på, da det kan betyde at der bliver lagt for stor vægt på at finpudse, fremfor at starte videre på det næste. </w:t>
+        <w:t xml:space="preserve"> og afslutningen af opgaver; dette kan være en stor styrke, men samtidig også være en stor svaghed, fordi det kan udløse konflikter. Det kan være en stor styrke, fordi det kan lægge et godt fundament for en ny opgave, men samtidig betyde at et evt. arbejdspres ikke stiger os til hovedet. Med tilføjelser fra ”Afslutter”-</w:t>
+      </w:r>
+      <w:r>
+        <w:rPr>
+          <w:rFonts w:ascii="Arial" w:eastAsia="Times New Roman" w:hAnsi="Arial" w:cs="Arial"/>
+          <w:color w:val="000000"/>
+          <w:sz w:val="24"/>
+          <w:szCs w:val="24"/>
+          <w:lang w:eastAsia="da-DK"/>
+        </w:rPr>
+        <w:lastRenderedPageBreak/>
+        <w:t xml:space="preserve">delen kan betyde, at det arbejde som laves under pres bedre kan finpudses og derfra afrunde opgaverne; her skal dog passes meget på, da det kan betyde at der bliver lagt for stor vægt på at finpudse, fremfor at starte videre på det næste. </w:t>
       </w:r>
     </w:p>
     <w:p>
@@ -4774,6 +4759,40 @@
         </w:rPr>
         <w:t xml:space="preserve">Der hvor gruppen kan halte lidt bagefter er, når der skal samarbejdes og måske konflikthåndteres. Der skal samarbejdes om at finde kompromiser, og det kan måske skabe problemer med den opsætning der findes i gruppen. </w:t>
       </w:r>
+    </w:p>
+    <w:p>
+      <w:pPr>
+        <w:rPr>
+          <w:rFonts w:ascii="Arial" w:eastAsia="Times New Roman" w:hAnsi="Arial" w:cs="Arial"/>
+          <w:color w:val="000000"/>
+          <w:sz w:val="24"/>
+          <w:szCs w:val="24"/>
+          <w:lang w:eastAsia="da-DK"/>
+        </w:rPr>
+      </w:pPr>
+      <w:r>
+        <w:rPr>
+          <w:rFonts w:ascii="Arial" w:eastAsia="Times New Roman" w:hAnsi="Arial" w:cs="Arial"/>
+          <w:color w:val="000000"/>
+          <w:sz w:val="24"/>
+          <w:szCs w:val="24"/>
+          <w:lang w:eastAsia="da-DK"/>
+        </w:rPr>
+        <w:br w:type="page"/>
+      </w:r>
+    </w:p>
+    <w:p>
+      <w:pPr>
+        <w:spacing w:after="0" w:line="276" w:lineRule="auto"/>
+        <w:jc w:val="both"/>
+        <w:rPr>
+          <w:rFonts w:ascii="Arial" w:eastAsia="Times New Roman" w:hAnsi="Arial" w:cs="Arial"/>
+          <w:color w:val="000000"/>
+          <w:sz w:val="24"/>
+          <w:szCs w:val="24"/>
+          <w:lang w:eastAsia="da-DK"/>
+        </w:rPr>
+      </w:pPr>
     </w:p>
     <w:p>
       <w:pPr>
@@ -5092,6 +5111,27 @@
     </w:p>
     <w:p>
       <w:pPr>
+        <w:rPr>
+          <w:rFonts w:ascii="Arial" w:eastAsia="Times New Roman" w:hAnsi="Arial" w:cs="Arial"/>
+          <w:color w:val="000000"/>
+          <w:sz w:val="24"/>
+          <w:szCs w:val="24"/>
+          <w:lang w:eastAsia="da-DK"/>
+        </w:rPr>
+      </w:pPr>
+      <w:r>
+        <w:rPr>
+          <w:rFonts w:ascii="Arial" w:eastAsia="Times New Roman" w:hAnsi="Arial" w:cs="Arial"/>
+          <w:color w:val="000000"/>
+          <w:sz w:val="24"/>
+          <w:szCs w:val="24"/>
+          <w:lang w:eastAsia="da-DK"/>
+        </w:rPr>
+        <w:br w:type="page"/>
+      </w:r>
+    </w:p>
+    <w:p>
+      <w:pPr>
         <w:spacing w:after="0" w:line="276" w:lineRule="auto"/>
         <w:ind w:left="720"/>
         <w:jc w:val="both"/>
@@ -5102,12 +5142,113 @@
           <w:szCs w:val="24"/>
           <w:lang w:eastAsia="da-DK"/>
         </w:rPr>
-      </w:pPr>
+        <w:sectPr>
+          <w:footerReference w:type="default" r:id="rId7"/>
+          <w:pgSz w:w="11906" w:h="16838"/>
+          <w:pgMar w:top="1701" w:right="1134" w:bottom="1701" w:left="1134" w:header="708" w:footer="708" w:gutter="0"/>
+          <w:cols w:space="708"/>
+          <w:docGrid w:linePitch="360"/>
+        </w:sectPr>
+      </w:pPr>
+    </w:p>
+    <w:p>
+      <w:pPr>
+        <w:spacing w:after="0" w:line="276" w:lineRule="auto"/>
+        <w:ind w:left="720"/>
+        <w:jc w:val="both"/>
+        <w:rPr>
+          <w:rFonts w:ascii="Arial" w:eastAsia="Times New Roman" w:hAnsi="Arial" w:cs="Arial"/>
+          <w:color w:val="000000"/>
+          <w:sz w:val="24"/>
+          <w:szCs w:val="24"/>
+          <w:lang w:eastAsia="da-DK"/>
+        </w:rPr>
+      </w:pPr>
+      <w:r>
+        <w:rPr>
+          <w:rFonts w:ascii="Arial" w:eastAsia="Times New Roman" w:hAnsi="Arial" w:cs="Arial"/>
+          <w:noProof/>
+          <w:color w:val="000000"/>
+          <w:sz w:val="24"/>
+          <w:szCs w:val="24"/>
+          <w:lang w:eastAsia="da-DK"/>
+        </w:rPr>
+        <w:lastRenderedPageBreak/>
+        <w:drawing>
+          <wp:anchor distT="0" distB="0" distL="114300" distR="114300" simplePos="0" relativeHeight="251658240" behindDoc="1" locked="0" layoutInCell="1" allowOverlap="1" wp14:anchorId="16964EB4" wp14:editId="51092169">
+            <wp:simplePos x="0" y="0"/>
+            <wp:positionH relativeFrom="column">
+              <wp:posOffset>-379125</wp:posOffset>
+            </wp:positionH>
+            <wp:positionV relativeFrom="paragraph">
+              <wp:posOffset>2245892</wp:posOffset>
+            </wp:positionV>
+            <wp:extent cx="9202420" cy="1456055"/>
+            <wp:effectExtent l="0" t="0" r="5080" b="4445"/>
+            <wp:wrapTight wrapText="bothSides">
+              <wp:wrapPolygon edited="0">
+                <wp:start x="0" y="0"/>
+                <wp:lineTo x="0" y="21478"/>
+                <wp:lineTo x="21582" y="21478"/>
+                <wp:lineTo x="21582" y="0"/>
+                <wp:lineTo x="0" y="0"/>
+              </wp:wrapPolygon>
+            </wp:wrapTight>
+            <wp:docPr id="1" name="Picture 1" descr="A screenshot of a cell phone&#10;&#10;Description automatically generated"/>
+            <wp:cNvGraphicFramePr>
+              <a:graphicFrameLocks xmlns:a="http://schemas.openxmlformats.org/drawingml/2006/main" noChangeAspect="1"/>
+            </wp:cNvGraphicFramePr>
+            <a:graphic xmlns:a="http://schemas.openxmlformats.org/drawingml/2006/main">
+              <a:graphicData uri="http://schemas.openxmlformats.org/drawingml/2006/picture">
+                <pic:pic xmlns:pic="http://schemas.openxmlformats.org/drawingml/2006/picture">
+                  <pic:nvPicPr>
+                    <pic:cNvPr id="1" name="Screenshot 2020-02-18 at 11.34.36.png"/>
+                    <pic:cNvPicPr/>
+                  </pic:nvPicPr>
+                  <pic:blipFill rotWithShape="1">
+                    <a:blip r:embed="rId8">
+                      <a:extLst>
+                        <a:ext uri="{28A0092B-C50C-407E-A947-70E740481C1C}">
+                          <a14:useLocalDpi xmlns:a14="http://schemas.microsoft.com/office/drawing/2010/main" val="0"/>
+                        </a:ext>
+                      </a:extLst>
+                    </a:blip>
+                    <a:srcRect r="15755" b="10103"/>
+                    <a:stretch/>
+                  </pic:blipFill>
+                  <pic:spPr bwMode="auto">
+                    <a:xfrm>
+                      <a:off x="0" y="0"/>
+                      <a:ext cx="9202420" cy="1456055"/>
+                    </a:xfrm>
+                    <a:prstGeom prst="rect">
+                      <a:avLst/>
+                    </a:prstGeom>
+                    <a:ln>
+                      <a:noFill/>
+                    </a:ln>
+                    <a:extLst>
+                      <a:ext uri="{53640926-AAD7-44D8-BBD7-CCE9431645EC}">
+                        <a14:shadowObscured xmlns:a14="http://schemas.microsoft.com/office/drawing/2010/main"/>
+                      </a:ext>
+                    </a:extLst>
+                  </pic:spPr>
+                </pic:pic>
+              </a:graphicData>
+            </a:graphic>
+            <wp14:sizeRelH relativeFrom="page">
+              <wp14:pctWidth>0</wp14:pctWidth>
+            </wp14:sizeRelH>
+            <wp14:sizeRelV relativeFrom="page">
+              <wp14:pctHeight>0</wp14:pctHeight>
+            </wp14:sizeRelV>
+          </wp:anchor>
+        </w:drawing>
+      </w:r>
     </w:p>
     <w:sectPr>
-      <w:footerReference w:type="default" r:id="rId7"/>
-      <w:pgSz w:w="11906" w:h="16838"/>
-      <w:pgMar w:top="1701" w:right="1134" w:bottom="1701" w:left="1134" w:header="708" w:footer="708" w:gutter="0"/>
+      <w:pgSz w:w="16838" w:h="11906" w:orient="landscape"/>
+      <w:pgMar w:top="1134" w:right="1701" w:bottom="1134" w:left="1701" w:header="708" w:footer="708" w:gutter="0"/>
       <w:cols w:space="708"/>
       <w:docGrid w:linePitch="360"/>
     </w:sectPr>
@@ -5164,7 +5305,7 @@
         <w:sdtContent>
           <w:p>
             <w:pPr>
-              <w:pStyle w:val="Sidefod"/>
+              <w:pStyle w:val="Footer"/>
               <w:jc w:val="center"/>
             </w:pPr>
             <w:r>
@@ -5262,7 +5403,7 @@
   </w:sdt>
   <w:p>
     <w:pPr>
-      <w:pStyle w:val="Sidefod"/>
+      <w:pStyle w:val="Footer"/>
     </w:pPr>
   </w:p>
 </w:ftr>
@@ -6412,13 +6553,13 @@
     <w:name w:val="Normal"/>
     <w:qFormat/>
   </w:style>
-  <w:style w:type="character" w:default="1" w:styleId="Standardskrifttypeiafsnit">
+  <w:style w:type="character" w:default="1" w:styleId="DefaultParagraphFont">
     <w:name w:val="Default Paragraph Font"/>
     <w:uiPriority w:val="1"/>
     <w:semiHidden/>
     <w:unhideWhenUsed/>
   </w:style>
-  <w:style w:type="table" w:default="1" w:styleId="Tabel-Normal">
+  <w:style w:type="table" w:default="1" w:styleId="TableNormal">
     <w:name w:val="Normal Table"/>
     <w:uiPriority w:val="99"/>
     <w:semiHidden/>
@@ -6433,7 +6574,7 @@
       </w:tblCellMar>
     </w:tblPr>
   </w:style>
-  <w:style w:type="numbering" w:default="1" w:styleId="Ingenoversigt">
+  <w:style w:type="numbering" w:default="1" w:styleId="NoList">
     <w:name w:val="No List"/>
     <w:uiPriority w:val="99"/>
     <w:semiHidden/>
@@ -6458,10 +6599,10 @@
   </w:style>
   <w:style w:type="character" w:customStyle="1" w:styleId="apple-tab-span">
     <w:name w:val="apple-tab-span"/>
-    <w:basedOn w:val="Standardskrifttypeiafsnit"/>
+    <w:basedOn w:val="DefaultParagraphFont"/>
     <w:rsid w:val="005C4E03"/>
   </w:style>
-  <w:style w:type="paragraph" w:styleId="Listeafsnit">
+  <w:style w:type="paragraph" w:styleId="ListParagraph">
     <w:name w:val="List Paragraph"/>
     <w:basedOn w:val="Normal"/>
     <w:uiPriority w:val="34"/>
@@ -6472,10 +6613,10 @@
       <w:contextualSpacing/>
     </w:pPr>
   </w:style>
-  <w:style w:type="paragraph" w:styleId="Sidehoved">
+  <w:style w:type="paragraph" w:styleId="Header">
     <w:name w:val="header"/>
     <w:basedOn w:val="Normal"/>
-    <w:link w:val="SidehovedTegn"/>
+    <w:link w:val="HeaderChar"/>
     <w:uiPriority w:val="99"/>
     <w:unhideWhenUsed/>
     <w:rsid w:val="00746A03"/>
@@ -6487,17 +6628,17 @@
       <w:spacing w:after="0" w:line="240" w:lineRule="auto"/>
     </w:pPr>
   </w:style>
-  <w:style w:type="character" w:customStyle="1" w:styleId="SidehovedTegn">
-    <w:name w:val="Sidehoved Tegn"/>
-    <w:basedOn w:val="Standardskrifttypeiafsnit"/>
-    <w:link w:val="Sidehoved"/>
+  <w:style w:type="character" w:customStyle="1" w:styleId="HeaderChar">
+    <w:name w:val="Header Char"/>
+    <w:basedOn w:val="DefaultParagraphFont"/>
+    <w:link w:val="Header"/>
     <w:uiPriority w:val="99"/>
     <w:rsid w:val="00746A03"/>
   </w:style>
-  <w:style w:type="paragraph" w:styleId="Sidefod">
+  <w:style w:type="paragraph" w:styleId="Footer">
     <w:name w:val="footer"/>
     <w:basedOn w:val="Normal"/>
-    <w:link w:val="SidefodTegn"/>
+    <w:link w:val="FooterChar"/>
     <w:uiPriority w:val="99"/>
     <w:unhideWhenUsed/>
     <w:rsid w:val="00746A03"/>
@@ -6509,10 +6650,10 @@
       <w:spacing w:after="0" w:line="240" w:lineRule="auto"/>
     </w:pPr>
   </w:style>
-  <w:style w:type="character" w:customStyle="1" w:styleId="SidefodTegn">
-    <w:name w:val="Sidefod Tegn"/>
-    <w:basedOn w:val="Standardskrifttypeiafsnit"/>
-    <w:link w:val="Sidefod"/>
+  <w:style w:type="character" w:customStyle="1" w:styleId="FooterChar">
+    <w:name w:val="Footer Char"/>
+    <w:basedOn w:val="DefaultParagraphFont"/>
+    <w:link w:val="Footer"/>
     <w:uiPriority w:val="99"/>
     <w:rsid w:val="00746A03"/>
   </w:style>

</xml_diff>